<commit_message>
Update course project and technical specification
</commit_message>
<xml_diff>
--- a/Documentation/Техническое_задание.docx
+++ b/Documentation/Техническое_задание.docx
@@ -166,19 +166,11 @@
           <w:color w:val="000000"/>
         </w:rPr>
       </w:pPr>
-      <w:proofErr w:type="gramStart"/>
       <w:r>
         <w:rPr>
           <w:color w:val="000000"/>
         </w:rPr>
-        <w:t>на</w:t>
-      </w:r>
-      <w:proofErr w:type="gramEnd"/>
-      <w:r>
-        <w:rPr>
-          <w:color w:val="000000"/>
-        </w:rPr>
-        <w:t xml:space="preserve"> разработку мобильного приложения</w:t>
+        <w:t>на разработку мобильного приложения</w:t>
       </w:r>
     </w:p>
     <w:p>
@@ -214,14 +206,12 @@
         </w:rPr>
         <w:t xml:space="preserve">«Приложение для трекинга прогресса в изучении новых навыков </w:t>
       </w:r>
-      <w:proofErr w:type="spellStart"/>
       <w:r>
         <w:rPr>
           <w:lang w:val="en-US"/>
         </w:rPr>
         <w:t>ProgressTracker</w:t>
       </w:r>
-      <w:proofErr w:type="spellEnd"/>
       <w:r>
         <w:rPr>
           <w:color w:val="000000"/>
@@ -301,20 +291,20 @@
         <w:t>E</w:t>
       </w:r>
       <w:r>
-        <w:t xml:space="preserve">.Ю. </w:t>
-      </w:r>
-      <w:proofErr w:type="spellStart"/>
-      <w:r>
-        <w:t>Дуреева</w:t>
-      </w:r>
-      <w:proofErr w:type="spellEnd"/>
+        <w:t>.Ю. Дуреева</w:t>
+      </w:r>
     </w:p>
     <w:p>
       <w:pPr>
         <w:ind w:left="707"/>
       </w:pPr>
       <w:r>
-        <w:t>______________ П.Н. Мироненко</w:t>
+        <w:t>______________ А.А. Лагонская</w:t>
+      </w:r>
+    </w:p>
+    <w:p>
+      <w:r>
+        <w:t>Заказчик</w:t>
       </w:r>
     </w:p>
     <w:p>
@@ -322,30 +312,18 @@
         <w:ind w:left="707"/>
       </w:pPr>
       <w:r>
-        <w:t xml:space="preserve">______________ А.А. </w:t>
-      </w:r>
-      <w:proofErr w:type="spellStart"/>
-      <w:r>
-        <w:t>Лагонская</w:t>
-      </w:r>
-      <w:proofErr w:type="spellEnd"/>
-    </w:p>
-    <w:p>
-      <w:r>
-        <w:t>Заказчик</w:t>
-      </w:r>
-    </w:p>
-    <w:p>
-      <w:pPr>
-        <w:ind w:left="707"/>
-      </w:pPr>
-      <w:r>
         <w:t>______________ В.С. Тарасов</w:t>
       </w:r>
     </w:p>
     <w:p>
       <w:pPr>
         <w:spacing w:before="240" w:after="120"/>
+      </w:pPr>
+    </w:p>
+    <w:p>
+      <w:pPr>
+        <w:spacing w:before="160"/>
+        <w:ind w:firstLine="0"/>
       </w:pPr>
     </w:p>
     <w:p>
@@ -376,11 +354,6 @@
       </w:pPr>
       <w:r>
         <w:t>Воронеж 2024</w:t>
-      </w:r>
-    </w:p>
-    <w:p>
-      <w:r>
-        <w:br w:type="page"/>
       </w:r>
     </w:p>
     <w:p>
@@ -415,7 +388,7 @@
       <w:r>
         <w:fldChar w:fldCharType="separate"/>
       </w:r>
-      <w:hyperlink w:anchor="_Toc161611759" w:history="1">
+      <w:hyperlink w:anchor="_Toc167923765" w:history="1">
         <w:r>
           <w:rPr>
             <w:rStyle w:val="ab"/>
@@ -450,7 +423,7 @@
             <w:noProof/>
             <w:webHidden/>
           </w:rPr>
-          <w:instrText xml:space="preserve"> PAGEREF _Toc161611759 \h </w:instrText>
+          <w:instrText xml:space="preserve"> PAGEREF _Toc167923765 \h </w:instrText>
         </w:r>
         <w:r>
           <w:rPr>
@@ -470,7 +443,7 @@
             <w:noProof/>
             <w:webHidden/>
           </w:rPr>
-          <w:t>5</w:t>
+          <w:t>4</w:t>
         </w:r>
         <w:r>
           <w:rPr>
@@ -495,7 +468,7 @@
           <w:lang w:eastAsia="ru-RU"/>
         </w:rPr>
       </w:pPr>
-      <w:hyperlink w:anchor="_Toc161611760" w:history="1">
+      <w:hyperlink w:anchor="_Toc167923766" w:history="1">
         <w:r>
           <w:rPr>
             <w:rStyle w:val="ab"/>
@@ -530,7 +503,7 @@
             <w:noProof/>
             <w:webHidden/>
           </w:rPr>
-          <w:instrText xml:space="preserve"> PAGEREF _Toc161611760 \h </w:instrText>
+          <w:instrText xml:space="preserve"> PAGEREF _Toc167923766 \h </w:instrText>
         </w:r>
         <w:r>
           <w:rPr>
@@ -550,7 +523,7 @@
             <w:noProof/>
             <w:webHidden/>
           </w:rPr>
-          <w:t>7</w:t>
+          <w:t>6</w:t>
         </w:r>
         <w:r>
           <w:rPr>
@@ -575,7 +548,7 @@
           <w:lang w:eastAsia="ru-RU"/>
         </w:rPr>
       </w:pPr>
-      <w:hyperlink w:anchor="_Toc161611761" w:history="1">
+      <w:hyperlink w:anchor="_Toc167923767" w:history="1">
         <w:r>
           <w:rPr>
             <w:rStyle w:val="ab"/>
@@ -602,7 +575,7 @@
             <w:noProof/>
             <w:webHidden/>
           </w:rPr>
-          <w:instrText xml:space="preserve"> PAGEREF _Toc161611761 \h </w:instrText>
+          <w:instrText xml:space="preserve"> PAGEREF _Toc167923767 \h </w:instrText>
         </w:r>
         <w:r>
           <w:rPr>
@@ -622,7 +595,7 @@
             <w:noProof/>
             <w:webHidden/>
           </w:rPr>
-          <w:t>7</w:t>
+          <w:t>6</w:t>
         </w:r>
         <w:r>
           <w:rPr>
@@ -647,7 +620,7 @@
           <w:lang w:eastAsia="ru-RU"/>
         </w:rPr>
       </w:pPr>
-      <w:hyperlink w:anchor="_Toc161611762" w:history="1">
+      <w:hyperlink w:anchor="_Toc167923768" w:history="1">
         <w:r>
           <w:rPr>
             <w:rStyle w:val="ab"/>
@@ -674,7 +647,7 @@
             <w:noProof/>
             <w:webHidden/>
           </w:rPr>
-          <w:instrText xml:space="preserve"> PAGEREF _Toc161611762 \h </w:instrText>
+          <w:instrText xml:space="preserve"> PAGEREF _Toc167923768 \h </w:instrText>
         </w:r>
         <w:r>
           <w:rPr>
@@ -694,7 +667,7 @@
             <w:noProof/>
             <w:webHidden/>
           </w:rPr>
-          <w:t>7</w:t>
+          <w:t>6</w:t>
         </w:r>
         <w:r>
           <w:rPr>
@@ -719,7 +692,7 @@
           <w:lang w:eastAsia="ru-RU"/>
         </w:rPr>
       </w:pPr>
-      <w:hyperlink w:anchor="_Toc161611763" w:history="1">
+      <w:hyperlink w:anchor="_Toc167923769" w:history="1">
         <w:r>
           <w:rPr>
             <w:rStyle w:val="ab"/>
@@ -746,7 +719,7 @@
             <w:noProof/>
             <w:webHidden/>
           </w:rPr>
-          <w:instrText xml:space="preserve"> PAGEREF _Toc161611763 \h </w:instrText>
+          <w:instrText xml:space="preserve"> PAGEREF _Toc167923769 \h </w:instrText>
         </w:r>
         <w:r>
           <w:rPr>
@@ -766,7 +739,7 @@
             <w:noProof/>
             <w:webHidden/>
           </w:rPr>
-          <w:t>7</w:t>
+          <w:t>6</w:t>
         </w:r>
         <w:r>
           <w:rPr>
@@ -791,7 +764,7 @@
           <w:lang w:eastAsia="ru-RU"/>
         </w:rPr>
       </w:pPr>
-      <w:hyperlink w:anchor="_Toc161611764" w:history="1">
+      <w:hyperlink w:anchor="_Toc167923770" w:history="1">
         <w:r>
           <w:rPr>
             <w:rStyle w:val="ab"/>
@@ -818,7 +791,7 @@
             <w:noProof/>
             <w:webHidden/>
           </w:rPr>
-          <w:instrText xml:space="preserve"> PAGEREF _Toc161611764 \h </w:instrText>
+          <w:instrText xml:space="preserve"> PAGEREF _Toc167923770 \h </w:instrText>
         </w:r>
         <w:r>
           <w:rPr>
@@ -838,7 +811,7 @@
             <w:noProof/>
             <w:webHidden/>
           </w:rPr>
-          <w:t>8</w:t>
+          <w:t>7</w:t>
         </w:r>
         <w:r>
           <w:rPr>
@@ -863,7 +836,7 @@
           <w:lang w:eastAsia="ru-RU"/>
         </w:rPr>
       </w:pPr>
-      <w:hyperlink w:anchor="_Toc161611765" w:history="1">
+      <w:hyperlink w:anchor="_Toc167923771" w:history="1">
         <w:r>
           <w:rPr>
             <w:rStyle w:val="ab"/>
@@ -898,7 +871,7 @@
             <w:noProof/>
             <w:webHidden/>
           </w:rPr>
-          <w:instrText xml:space="preserve"> PAGEREF _Toc161611765 \h </w:instrText>
+          <w:instrText xml:space="preserve"> PAGEREF _Toc167923771 \h </w:instrText>
         </w:r>
         <w:r>
           <w:rPr>
@@ -918,7 +891,7 @@
             <w:noProof/>
             <w:webHidden/>
           </w:rPr>
-          <w:t>8</w:t>
+          <w:t>7</w:t>
         </w:r>
         <w:r>
           <w:rPr>
@@ -943,7 +916,7 @@
           <w:lang w:eastAsia="ru-RU"/>
         </w:rPr>
       </w:pPr>
-      <w:hyperlink w:anchor="_Toc161611766" w:history="1">
+      <w:hyperlink w:anchor="_Toc167923772" w:history="1">
         <w:r>
           <w:rPr>
             <w:rStyle w:val="ab"/>
@@ -970,7 +943,7 @@
             <w:noProof/>
             <w:webHidden/>
           </w:rPr>
-          <w:instrText xml:space="preserve"> PAGEREF _Toc161611766 \h </w:instrText>
+          <w:instrText xml:space="preserve"> PAGEREF _Toc167923772 \h </w:instrText>
         </w:r>
         <w:r>
           <w:rPr>
@@ -990,7 +963,7 @@
             <w:noProof/>
             <w:webHidden/>
           </w:rPr>
-          <w:t>8</w:t>
+          <w:t>7</w:t>
         </w:r>
         <w:r>
           <w:rPr>
@@ -1015,7 +988,7 @@
           <w:lang w:eastAsia="ru-RU"/>
         </w:rPr>
       </w:pPr>
-      <w:hyperlink w:anchor="_Toc161611767" w:history="1">
+      <w:hyperlink w:anchor="_Toc167923773" w:history="1">
         <w:r>
           <w:rPr>
             <w:rStyle w:val="ab"/>
@@ -1050,7 +1023,7 @@
             <w:noProof/>
             <w:webHidden/>
           </w:rPr>
-          <w:instrText xml:space="preserve"> PAGEREF _Toc161611767 \h </w:instrText>
+          <w:instrText xml:space="preserve"> PAGEREF _Toc167923773 \h </w:instrText>
         </w:r>
         <w:r>
           <w:rPr>
@@ -1070,7 +1043,7 @@
             <w:noProof/>
             <w:webHidden/>
           </w:rPr>
-          <w:t>8</w:t>
+          <w:t>7</w:t>
         </w:r>
         <w:r>
           <w:rPr>
@@ -1095,7 +1068,7 @@
           <w:lang w:eastAsia="ru-RU"/>
         </w:rPr>
       </w:pPr>
-      <w:hyperlink w:anchor="_Toc161611768" w:history="1">
+      <w:hyperlink w:anchor="_Toc167923774" w:history="1">
         <w:r>
           <w:rPr>
             <w:rStyle w:val="ab"/>
@@ -1130,7 +1103,7 @@
             <w:noProof/>
             <w:webHidden/>
           </w:rPr>
-          <w:instrText xml:space="preserve"> PAGEREF _Toc161611768 \h </w:instrText>
+          <w:instrText xml:space="preserve"> PAGEREF _Toc167923774 \h </w:instrText>
         </w:r>
         <w:r>
           <w:rPr>
@@ -1150,7 +1123,7 @@
             <w:noProof/>
             <w:webHidden/>
           </w:rPr>
-          <w:t>10</w:t>
+          <w:t>8</w:t>
         </w:r>
         <w:r>
           <w:rPr>
@@ -1175,7 +1148,7 @@
           <w:lang w:eastAsia="ru-RU"/>
         </w:rPr>
       </w:pPr>
-      <w:hyperlink w:anchor="_Toc161611769" w:history="1">
+      <w:hyperlink w:anchor="_Toc167923775" w:history="1">
         <w:r>
           <w:rPr>
             <w:rStyle w:val="ab"/>
@@ -1202,7 +1175,7 @@
             <w:noProof/>
             <w:webHidden/>
           </w:rPr>
-          <w:instrText xml:space="preserve"> PAGEREF _Toc161611769 \h </w:instrText>
+          <w:instrText xml:space="preserve"> PAGEREF _Toc167923775 \h </w:instrText>
         </w:r>
         <w:r>
           <w:rPr>
@@ -1222,7 +1195,7 @@
             <w:noProof/>
             <w:webHidden/>
           </w:rPr>
-          <w:t>10</w:t>
+          <w:t>8</w:t>
         </w:r>
         <w:r>
           <w:rPr>
@@ -1247,7 +1220,7 @@
           <w:lang w:eastAsia="ru-RU"/>
         </w:rPr>
       </w:pPr>
-      <w:hyperlink w:anchor="_Toc161611770" w:history="1">
+      <w:hyperlink w:anchor="_Toc167923776" w:history="1">
         <w:r>
           <w:rPr>
             <w:rStyle w:val="ab"/>
@@ -1274,7 +1247,7 @@
             <w:noProof/>
             <w:webHidden/>
           </w:rPr>
-          <w:instrText xml:space="preserve"> PAGEREF _Toc161611770 \h </w:instrText>
+          <w:instrText xml:space="preserve"> PAGEREF _Toc167923776 \h </w:instrText>
         </w:r>
         <w:r>
           <w:rPr>
@@ -1294,7 +1267,7 @@
             <w:noProof/>
             <w:webHidden/>
           </w:rPr>
-          <w:t>10</w:t>
+          <w:t>8</w:t>
         </w:r>
         <w:r>
           <w:rPr>
@@ -1319,7 +1292,7 @@
           <w:lang w:eastAsia="ru-RU"/>
         </w:rPr>
       </w:pPr>
-      <w:hyperlink w:anchor="_Toc161611771" w:history="1">
+      <w:hyperlink w:anchor="_Toc167923777" w:history="1">
         <w:r>
           <w:rPr>
             <w:rStyle w:val="ab"/>
@@ -1354,7 +1327,7 @@
             <w:noProof/>
             <w:webHidden/>
           </w:rPr>
-          <w:instrText xml:space="preserve"> PAGEREF _Toc161611771 \h </w:instrText>
+          <w:instrText xml:space="preserve"> PAGEREF _Toc167923777 \h </w:instrText>
         </w:r>
         <w:r>
           <w:rPr>
@@ -1374,7 +1347,7 @@
             <w:noProof/>
             <w:webHidden/>
           </w:rPr>
-          <w:t>11</w:t>
+          <w:t>9</w:t>
         </w:r>
         <w:r>
           <w:rPr>
@@ -1399,7 +1372,7 @@
           <w:lang w:eastAsia="ru-RU"/>
         </w:rPr>
       </w:pPr>
-      <w:hyperlink w:anchor="_Toc161611772" w:history="1">
+      <w:hyperlink w:anchor="_Toc167923778" w:history="1">
         <w:r>
           <w:rPr>
             <w:rStyle w:val="ab"/>
@@ -1426,7 +1399,7 @@
             <w:noProof/>
             <w:webHidden/>
           </w:rPr>
-          <w:instrText xml:space="preserve"> PAGEREF _Toc161611772 \h </w:instrText>
+          <w:instrText xml:space="preserve"> PAGEREF _Toc167923778 \h </w:instrText>
         </w:r>
         <w:r>
           <w:rPr>
@@ -1446,7 +1419,7 @@
             <w:noProof/>
             <w:webHidden/>
           </w:rPr>
-          <w:t>12</w:t>
+          <w:t>10</w:t>
         </w:r>
         <w:r>
           <w:rPr>
@@ -1472,7 +1445,7 @@
           <w:lang w:eastAsia="ru-RU"/>
         </w:rPr>
       </w:pPr>
-      <w:hyperlink w:anchor="_Toc161611773" w:history="1">
+      <w:hyperlink w:anchor="_Toc167923779" w:history="1">
         <w:r>
           <w:rPr>
             <w:rStyle w:val="ab"/>
@@ -1516,7 +1489,7 @@
             <w:noProof/>
             <w:webHidden/>
           </w:rPr>
-          <w:instrText xml:space="preserve"> PAGEREF _Toc161611773 \h </w:instrText>
+          <w:instrText xml:space="preserve"> PAGEREF _Toc167923779 \h </w:instrText>
         </w:r>
         <w:r>
           <w:rPr>
@@ -1536,7 +1509,7 @@
             <w:noProof/>
             <w:webHidden/>
           </w:rPr>
-          <w:t>12</w:t>
+          <w:t>10</w:t>
         </w:r>
         <w:r>
           <w:rPr>
@@ -1561,7 +1534,7 @@
           <w:lang w:eastAsia="ru-RU"/>
         </w:rPr>
       </w:pPr>
-      <w:hyperlink w:anchor="_Toc161611774" w:history="1">
+      <w:hyperlink w:anchor="_Toc167923780" w:history="1">
         <w:r>
           <w:rPr>
             <w:rStyle w:val="ab"/>
@@ -1588,7 +1561,7 @@
             <w:noProof/>
             <w:webHidden/>
           </w:rPr>
-          <w:instrText xml:space="preserve"> PAGEREF _Toc161611774 \h </w:instrText>
+          <w:instrText xml:space="preserve"> PAGEREF _Toc167923780 \h </w:instrText>
         </w:r>
         <w:r>
           <w:rPr>
@@ -1608,7 +1581,7 @@
             <w:noProof/>
             <w:webHidden/>
           </w:rPr>
-          <w:t>12</w:t>
+          <w:t>10</w:t>
         </w:r>
         <w:r>
           <w:rPr>
@@ -1633,7 +1606,7 @@
           <w:lang w:eastAsia="ru-RU"/>
         </w:rPr>
       </w:pPr>
-      <w:hyperlink w:anchor="_Toc161611775" w:history="1">
+      <w:hyperlink w:anchor="_Toc167923781" w:history="1">
         <w:r>
           <w:rPr>
             <w:rStyle w:val="ab"/>
@@ -1668,7 +1641,7 @@
             <w:noProof/>
             <w:webHidden/>
           </w:rPr>
-          <w:instrText xml:space="preserve"> PAGEREF _Toc161611775 \h </w:instrText>
+          <w:instrText xml:space="preserve"> PAGEREF _Toc167923781 \h </w:instrText>
         </w:r>
         <w:r>
           <w:rPr>
@@ -1688,7 +1661,7 @@
             <w:noProof/>
             <w:webHidden/>
           </w:rPr>
-          <w:t>13</w:t>
+          <w:t>11</w:t>
         </w:r>
         <w:r>
           <w:rPr>
@@ -1713,7 +1686,7 @@
           <w:lang w:eastAsia="ru-RU"/>
         </w:rPr>
       </w:pPr>
-      <w:hyperlink w:anchor="_Toc161611776" w:history="1">
+      <w:hyperlink w:anchor="_Toc167923782" w:history="1">
         <w:r>
           <w:rPr>
             <w:rStyle w:val="ab"/>
@@ -1748,7 +1721,7 @@
             <w:noProof/>
             <w:webHidden/>
           </w:rPr>
-          <w:instrText xml:space="preserve"> PAGEREF _Toc161611776 \h </w:instrText>
+          <w:instrText xml:space="preserve"> PAGEREF _Toc167923782 \h </w:instrText>
         </w:r>
         <w:r>
           <w:rPr>
@@ -1768,7 +1741,7 @@
             <w:noProof/>
             <w:webHidden/>
           </w:rPr>
-          <w:t>14</w:t>
+          <w:t>12</w:t>
         </w:r>
         <w:r>
           <w:rPr>
@@ -1793,7 +1766,7 @@
           <w:lang w:eastAsia="ru-RU"/>
         </w:rPr>
       </w:pPr>
-      <w:hyperlink w:anchor="_Toc161611777" w:history="1">
+      <w:hyperlink w:anchor="_Toc167923783" w:history="1">
         <w:r>
           <w:rPr>
             <w:rStyle w:val="ab"/>
@@ -1828,7 +1801,7 @@
             <w:noProof/>
             <w:webHidden/>
           </w:rPr>
-          <w:instrText xml:space="preserve"> PAGEREF _Toc161611777 \h </w:instrText>
+          <w:instrText xml:space="preserve"> PAGEREF _Toc167923783 \h </w:instrText>
         </w:r>
         <w:r>
           <w:rPr>
@@ -1848,7 +1821,7 @@
             <w:noProof/>
             <w:webHidden/>
           </w:rPr>
-          <w:t>15</w:t>
+          <w:t>13</w:t>
         </w:r>
         <w:r>
           <w:rPr>
@@ -1873,7 +1846,7 @@
           <w:lang w:eastAsia="ru-RU"/>
         </w:rPr>
       </w:pPr>
-      <w:hyperlink w:anchor="_Toc161611778" w:history="1">
+      <w:hyperlink w:anchor="_Toc167923784" w:history="1">
         <w:r>
           <w:rPr>
             <w:rStyle w:val="ab"/>
@@ -1900,7 +1873,7 @@
             <w:noProof/>
             <w:webHidden/>
           </w:rPr>
-          <w:instrText xml:space="preserve"> PAGEREF _Toc161611778 \h </w:instrText>
+          <w:instrText xml:space="preserve"> PAGEREF _Toc167923784 \h </w:instrText>
         </w:r>
         <w:r>
           <w:rPr>
@@ -1920,7 +1893,7 @@
             <w:noProof/>
             <w:webHidden/>
           </w:rPr>
-          <w:t>15</w:t>
+          <w:t>13</w:t>
         </w:r>
         <w:r>
           <w:rPr>
@@ -1945,7 +1918,7 @@
           <w:lang w:eastAsia="ru-RU"/>
         </w:rPr>
       </w:pPr>
-      <w:hyperlink w:anchor="_Toc161611779" w:history="1">
+      <w:hyperlink w:anchor="_Toc167923785" w:history="1">
         <w:r>
           <w:rPr>
             <w:rStyle w:val="ab"/>
@@ -1972,7 +1945,7 @@
             <w:noProof/>
             <w:webHidden/>
           </w:rPr>
-          <w:instrText xml:space="preserve"> PAGEREF _Toc161611779 \h </w:instrText>
+          <w:instrText xml:space="preserve"> PAGEREF _Toc167923785 \h </w:instrText>
         </w:r>
         <w:r>
           <w:rPr>
@@ -1992,7 +1965,7 @@
             <w:noProof/>
             <w:webHidden/>
           </w:rPr>
-          <w:t>15</w:t>
+          <w:t>13</w:t>
         </w:r>
         <w:r>
           <w:rPr>
@@ -2017,7 +1990,7 @@
           <w:lang w:eastAsia="ru-RU"/>
         </w:rPr>
       </w:pPr>
-      <w:hyperlink w:anchor="_Toc161611780" w:history="1">
+      <w:hyperlink w:anchor="_Toc167923786" w:history="1">
         <w:r>
           <w:rPr>
             <w:rStyle w:val="ab"/>
@@ -2044,7 +2017,7 @@
             <w:noProof/>
             <w:webHidden/>
           </w:rPr>
-          <w:instrText xml:space="preserve"> PAGEREF _Toc161611780 \h </w:instrText>
+          <w:instrText xml:space="preserve"> PAGEREF _Toc167923786 \h </w:instrText>
         </w:r>
         <w:r>
           <w:rPr>
@@ -2064,7 +2037,7 @@
             <w:noProof/>
             <w:webHidden/>
           </w:rPr>
-          <w:t>15</w:t>
+          <w:t>13</w:t>
         </w:r>
         <w:r>
           <w:rPr>
@@ -2090,7 +2063,7 @@
           <w:lang w:eastAsia="ru-RU"/>
         </w:rPr>
       </w:pPr>
-      <w:hyperlink w:anchor="_Toc161611781" w:history="1">
+      <w:hyperlink w:anchor="_Toc167923787" w:history="1">
         <w:r>
           <w:rPr>
             <w:rStyle w:val="ab"/>
@@ -2134,7 +2107,7 @@
             <w:noProof/>
             <w:webHidden/>
           </w:rPr>
-          <w:instrText xml:space="preserve"> PAGEREF _Toc161611781 \h </w:instrText>
+          <w:instrText xml:space="preserve"> PAGEREF _Toc167923787 \h </w:instrText>
         </w:r>
         <w:r>
           <w:rPr>
@@ -2154,7 +2127,7 @@
             <w:noProof/>
             <w:webHidden/>
           </w:rPr>
-          <w:t>15</w:t>
+          <w:t>13</w:t>
         </w:r>
         <w:r>
           <w:rPr>
@@ -2180,7 +2153,7 @@
           <w:lang w:eastAsia="ru-RU"/>
         </w:rPr>
       </w:pPr>
-      <w:hyperlink w:anchor="_Toc161611782" w:history="1">
+      <w:hyperlink w:anchor="_Toc167923788" w:history="1">
         <w:r>
           <w:rPr>
             <w:rStyle w:val="ab"/>
@@ -2224,7 +2197,7 @@
             <w:noProof/>
             <w:webHidden/>
           </w:rPr>
-          <w:instrText xml:space="preserve"> PAGEREF _Toc161611782 \h </w:instrText>
+          <w:instrText xml:space="preserve"> PAGEREF _Toc167923788 \h </w:instrText>
         </w:r>
         <w:r>
           <w:rPr>
@@ -2244,7 +2217,7 @@
             <w:noProof/>
             <w:webHidden/>
           </w:rPr>
-          <w:t>16</w:t>
+          <w:t>14</w:t>
         </w:r>
         <w:r>
           <w:rPr>
@@ -2270,7 +2243,7 @@
           <w:lang w:eastAsia="ru-RU"/>
         </w:rPr>
       </w:pPr>
-      <w:hyperlink w:anchor="_Toc161611783" w:history="1">
+      <w:hyperlink w:anchor="_Toc167923789" w:history="1">
         <w:r>
           <w:rPr>
             <w:rStyle w:val="ab"/>
@@ -2314,7 +2287,7 @@
             <w:noProof/>
             <w:webHidden/>
           </w:rPr>
-          <w:instrText xml:space="preserve"> PAGEREF _Toc161611783 \h </w:instrText>
+          <w:instrText xml:space="preserve"> PAGEREF _Toc167923789 \h </w:instrText>
         </w:r>
         <w:r>
           <w:rPr>
@@ -2334,7 +2307,7 @@
             <w:noProof/>
             <w:webHidden/>
           </w:rPr>
-          <w:t>16</w:t>
+          <w:t>14</w:t>
         </w:r>
         <w:r>
           <w:rPr>
@@ -2360,7 +2333,7 @@
           <w:lang w:eastAsia="ru-RU"/>
         </w:rPr>
       </w:pPr>
-      <w:hyperlink w:anchor="_Toc161611784" w:history="1">
+      <w:hyperlink w:anchor="_Toc167923790" w:history="1">
         <w:r>
           <w:rPr>
             <w:rStyle w:val="ab"/>
@@ -2404,7 +2377,7 @@
             <w:noProof/>
             <w:webHidden/>
           </w:rPr>
-          <w:instrText xml:space="preserve"> PAGEREF _Toc161611784 \h </w:instrText>
+          <w:instrText xml:space="preserve"> PAGEREF _Toc167923790 \h </w:instrText>
         </w:r>
         <w:r>
           <w:rPr>
@@ -2424,7 +2397,7 @@
             <w:noProof/>
             <w:webHidden/>
           </w:rPr>
-          <w:t>17</w:t>
+          <w:t>15</w:t>
         </w:r>
         <w:r>
           <w:rPr>
@@ -2450,7 +2423,7 @@
           <w:lang w:eastAsia="ru-RU"/>
         </w:rPr>
       </w:pPr>
-      <w:hyperlink w:anchor="_Toc161611785" w:history="1">
+      <w:hyperlink w:anchor="_Toc167923791" w:history="1">
         <w:r>
           <w:rPr>
             <w:rStyle w:val="ab"/>
@@ -2494,7 +2467,7 @@
             <w:noProof/>
             <w:webHidden/>
           </w:rPr>
-          <w:instrText xml:space="preserve"> PAGEREF _Toc161611785 \h </w:instrText>
+          <w:instrText xml:space="preserve"> PAGEREF _Toc167923791 \h </w:instrText>
         </w:r>
         <w:r>
           <w:rPr>
@@ -2514,7 +2487,7 @@
             <w:noProof/>
             <w:webHidden/>
           </w:rPr>
-          <w:t>20</w:t>
+          <w:t>18</w:t>
         </w:r>
         <w:r>
           <w:rPr>
@@ -2540,7 +2513,7 @@
           <w:lang w:eastAsia="ru-RU"/>
         </w:rPr>
       </w:pPr>
-      <w:hyperlink w:anchor="_Toc161611786" w:history="1">
+      <w:hyperlink w:anchor="_Toc167923792" w:history="1">
         <w:r>
           <w:rPr>
             <w:rStyle w:val="ab"/>
@@ -2584,7 +2557,7 @@
             <w:noProof/>
             <w:webHidden/>
           </w:rPr>
-          <w:instrText xml:space="preserve"> PAGEREF _Toc161611786 \h </w:instrText>
+          <w:instrText xml:space="preserve"> PAGEREF _Toc167923792 \h </w:instrText>
         </w:r>
         <w:r>
           <w:rPr>
@@ -2604,7 +2577,7 @@
             <w:noProof/>
             <w:webHidden/>
           </w:rPr>
-          <w:t>21</w:t>
+          <w:t>19</w:t>
         </w:r>
         <w:r>
           <w:rPr>
@@ -2630,7 +2603,7 @@
           <w:lang w:eastAsia="ru-RU"/>
         </w:rPr>
       </w:pPr>
-      <w:hyperlink w:anchor="_Toc161611787" w:history="1">
+      <w:hyperlink w:anchor="_Toc167923793" w:history="1">
         <w:r>
           <w:rPr>
             <w:rStyle w:val="ab"/>
@@ -2674,7 +2647,7 @@
             <w:noProof/>
             <w:webHidden/>
           </w:rPr>
-          <w:instrText xml:space="preserve"> PAGEREF _Toc161611787 \h </w:instrText>
+          <w:instrText xml:space="preserve"> PAGEREF _Toc167923793 \h </w:instrText>
         </w:r>
         <w:r>
           <w:rPr>
@@ -2694,7 +2667,7 @@
             <w:noProof/>
             <w:webHidden/>
           </w:rPr>
-          <w:t>22</w:t>
+          <w:t>20</w:t>
         </w:r>
         <w:r>
           <w:rPr>
@@ -2720,7 +2693,7 @@
           <w:lang w:eastAsia="ru-RU"/>
         </w:rPr>
       </w:pPr>
-      <w:hyperlink w:anchor="_Toc161611788" w:history="1">
+      <w:hyperlink w:anchor="_Toc167923794" w:history="1">
         <w:r>
           <w:rPr>
             <w:rStyle w:val="ab"/>
@@ -2764,7 +2737,7 @@
             <w:noProof/>
             <w:webHidden/>
           </w:rPr>
-          <w:instrText xml:space="preserve"> PAGEREF _Toc161611788 \h </w:instrText>
+          <w:instrText xml:space="preserve"> PAGEREF _Toc167923794 \h </w:instrText>
         </w:r>
         <w:r>
           <w:rPr>
@@ -2784,7 +2757,7 @@
             <w:noProof/>
             <w:webHidden/>
           </w:rPr>
-          <w:t>23</w:t>
+          <w:t>21</w:t>
         </w:r>
         <w:r>
           <w:rPr>
@@ -2810,7 +2783,7 @@
           <w:lang w:eastAsia="ru-RU"/>
         </w:rPr>
       </w:pPr>
-      <w:hyperlink w:anchor="_Toc161611789" w:history="1">
+      <w:hyperlink w:anchor="_Toc167923795" w:history="1">
         <w:r>
           <w:rPr>
             <w:rStyle w:val="ab"/>
@@ -2854,7 +2827,7 @@
             <w:noProof/>
             <w:webHidden/>
           </w:rPr>
-          <w:instrText xml:space="preserve"> PAGEREF _Toc161611789 \h </w:instrText>
+          <w:instrText xml:space="preserve"> PAGEREF _Toc167923795 \h </w:instrText>
         </w:r>
         <w:r>
           <w:rPr>
@@ -2874,7 +2847,7 @@
             <w:noProof/>
             <w:webHidden/>
           </w:rPr>
-          <w:t>24</w:t>
+          <w:t>22</w:t>
         </w:r>
         <w:r>
           <w:rPr>
@@ -2900,7 +2873,7 @@
           <w:lang w:eastAsia="ru-RU"/>
         </w:rPr>
       </w:pPr>
-      <w:hyperlink w:anchor="_Toc161611790" w:history="1">
+      <w:hyperlink w:anchor="_Toc167923796" w:history="1">
         <w:r>
           <w:rPr>
             <w:rStyle w:val="ab"/>
@@ -2944,7 +2917,7 @@
             <w:noProof/>
             <w:webHidden/>
           </w:rPr>
-          <w:instrText xml:space="preserve"> PAGEREF _Toc161611790 \h </w:instrText>
+          <w:instrText xml:space="preserve"> PAGEREF _Toc167923796 \h </w:instrText>
         </w:r>
         <w:r>
           <w:rPr>
@@ -2964,7 +2937,7 @@
             <w:noProof/>
             <w:webHidden/>
           </w:rPr>
-          <w:t>25</w:t>
+          <w:t>23</w:t>
         </w:r>
         <w:r>
           <w:rPr>
@@ -2990,7 +2963,7 @@
           <w:lang w:eastAsia="ru-RU"/>
         </w:rPr>
       </w:pPr>
-      <w:hyperlink w:anchor="_Toc161611791" w:history="1">
+      <w:hyperlink w:anchor="_Toc167923797" w:history="1">
         <w:r>
           <w:rPr>
             <w:rStyle w:val="ab"/>
@@ -3034,7 +3007,7 @@
             <w:noProof/>
             <w:webHidden/>
           </w:rPr>
-          <w:instrText xml:space="preserve"> PAGEREF _Toc161611791 \h </w:instrText>
+          <w:instrText xml:space="preserve"> PAGEREF _Toc167923797 \h </w:instrText>
         </w:r>
         <w:r>
           <w:rPr>
@@ -3054,7 +3027,7 @@
             <w:noProof/>
             <w:webHidden/>
           </w:rPr>
-          <w:t>26</w:t>
+          <w:t>24</w:t>
         </w:r>
         <w:r>
           <w:rPr>
@@ -3080,7 +3053,7 @@
           <w:lang w:eastAsia="ru-RU"/>
         </w:rPr>
       </w:pPr>
-      <w:hyperlink w:anchor="_Toc161611792" w:history="1">
+      <w:hyperlink w:anchor="_Toc167923798" w:history="1">
         <w:r>
           <w:rPr>
             <w:rStyle w:val="ab"/>
@@ -3124,7 +3097,7 @@
             <w:noProof/>
             <w:webHidden/>
           </w:rPr>
-          <w:instrText xml:space="preserve"> PAGEREF _Toc161611792 \h </w:instrText>
+          <w:instrText xml:space="preserve"> PAGEREF _Toc167923798 \h </w:instrText>
         </w:r>
         <w:r>
           <w:rPr>
@@ -3144,7 +3117,7 @@
             <w:noProof/>
             <w:webHidden/>
           </w:rPr>
-          <w:t>27</w:t>
+          <w:t>25</w:t>
         </w:r>
         <w:r>
           <w:rPr>
@@ -3170,7 +3143,7 @@
           <w:lang w:eastAsia="ru-RU"/>
         </w:rPr>
       </w:pPr>
-      <w:hyperlink w:anchor="_Toc161611793" w:history="1">
+      <w:hyperlink w:anchor="_Toc167923799" w:history="1">
         <w:r>
           <w:rPr>
             <w:rStyle w:val="ab"/>
@@ -3214,7 +3187,7 @@
             <w:noProof/>
             <w:webHidden/>
           </w:rPr>
-          <w:instrText xml:space="preserve"> PAGEREF _Toc161611793 \h </w:instrText>
+          <w:instrText xml:space="preserve"> PAGEREF _Toc167923799 \h </w:instrText>
         </w:r>
         <w:r>
           <w:rPr>
@@ -3234,7 +3207,7 @@
             <w:noProof/>
             <w:webHidden/>
           </w:rPr>
-          <w:t>28</w:t>
+          <w:t>26</w:t>
         </w:r>
         <w:r>
           <w:rPr>
@@ -3260,7 +3233,7 @@
           <w:lang w:eastAsia="ru-RU"/>
         </w:rPr>
       </w:pPr>
-      <w:hyperlink w:anchor="_Toc161611794" w:history="1">
+      <w:hyperlink w:anchor="_Toc167923800" w:history="1">
         <w:r>
           <w:rPr>
             <w:rStyle w:val="ab"/>
@@ -3304,7 +3277,7 @@
             <w:noProof/>
             <w:webHidden/>
           </w:rPr>
-          <w:instrText xml:space="preserve"> PAGEREF _Toc161611794 \h </w:instrText>
+          <w:instrText xml:space="preserve"> PAGEREF _Toc167923800 \h </w:instrText>
         </w:r>
         <w:r>
           <w:rPr>
@@ -3324,7 +3297,7 @@
             <w:noProof/>
             <w:webHidden/>
           </w:rPr>
-          <w:t>29</w:t>
+          <w:t>27</w:t>
         </w:r>
         <w:r>
           <w:rPr>
@@ -3350,7 +3323,7 @@
           <w:lang w:eastAsia="ru-RU"/>
         </w:rPr>
       </w:pPr>
-      <w:hyperlink w:anchor="_Toc161611795" w:history="1">
+      <w:hyperlink w:anchor="_Toc167923801" w:history="1">
         <w:r>
           <w:rPr>
             <w:rStyle w:val="ab"/>
@@ -3394,7 +3367,7 @@
             <w:noProof/>
             <w:webHidden/>
           </w:rPr>
-          <w:instrText xml:space="preserve"> PAGEREF _Toc161611795 \h </w:instrText>
+          <w:instrText xml:space="preserve"> PAGEREF _Toc167923801 \h </w:instrText>
         </w:r>
         <w:r>
           <w:rPr>
@@ -3414,7 +3387,7 @@
             <w:noProof/>
             <w:webHidden/>
           </w:rPr>
-          <w:t>30</w:t>
+          <w:t>28</w:t>
         </w:r>
         <w:r>
           <w:rPr>
@@ -3440,7 +3413,7 @@
           <w:lang w:eastAsia="ru-RU"/>
         </w:rPr>
       </w:pPr>
-      <w:hyperlink w:anchor="_Toc161611796" w:history="1">
+      <w:hyperlink w:anchor="_Toc167923802" w:history="1">
         <w:r>
           <w:rPr>
             <w:rStyle w:val="ab"/>
@@ -3484,7 +3457,7 @@
             <w:noProof/>
             <w:webHidden/>
           </w:rPr>
-          <w:instrText xml:space="preserve"> PAGEREF _Toc161611796 \h </w:instrText>
+          <w:instrText xml:space="preserve"> PAGEREF _Toc167923802 \h </w:instrText>
         </w:r>
         <w:r>
           <w:rPr>
@@ -3504,7 +3477,7 @@
             <w:noProof/>
             <w:webHidden/>
           </w:rPr>
-          <w:t>31</w:t>
+          <w:t>29</w:t>
         </w:r>
         <w:r>
           <w:rPr>
@@ -3530,7 +3503,7 @@
           <w:lang w:eastAsia="ru-RU"/>
         </w:rPr>
       </w:pPr>
-      <w:hyperlink w:anchor="_Toc161611797" w:history="1">
+      <w:hyperlink w:anchor="_Toc167923803" w:history="1">
         <w:r>
           <w:rPr>
             <w:rStyle w:val="ab"/>
@@ -3574,7 +3547,7 @@
             <w:noProof/>
             <w:webHidden/>
           </w:rPr>
-          <w:instrText xml:space="preserve"> PAGEREF _Toc161611797 \h </w:instrText>
+          <w:instrText xml:space="preserve"> PAGEREF _Toc167923803 \h </w:instrText>
         </w:r>
         <w:r>
           <w:rPr>
@@ -3594,7 +3567,7 @@
             <w:noProof/>
             <w:webHidden/>
           </w:rPr>
-          <w:t>32</w:t>
+          <w:t>30</w:t>
         </w:r>
         <w:r>
           <w:rPr>
@@ -3620,7 +3593,7 @@
           <w:lang w:eastAsia="ru-RU"/>
         </w:rPr>
       </w:pPr>
-      <w:hyperlink w:anchor="_Toc161611798" w:history="1">
+      <w:hyperlink w:anchor="_Toc167923804" w:history="1">
         <w:r>
           <w:rPr>
             <w:rStyle w:val="ab"/>
@@ -3664,7 +3637,7 @@
             <w:noProof/>
             <w:webHidden/>
           </w:rPr>
-          <w:instrText xml:space="preserve"> PAGEREF _Toc161611798 \h </w:instrText>
+          <w:instrText xml:space="preserve"> PAGEREF _Toc167923804 \h </w:instrText>
         </w:r>
         <w:r>
           <w:rPr>
@@ -3684,7 +3657,7 @@
             <w:noProof/>
             <w:webHidden/>
           </w:rPr>
-          <w:t>33</w:t>
+          <w:t>31</w:t>
         </w:r>
         <w:r>
           <w:rPr>
@@ -3710,7 +3683,7 @@
           <w:lang w:eastAsia="ru-RU"/>
         </w:rPr>
       </w:pPr>
-      <w:hyperlink w:anchor="_Toc161611799" w:history="1">
+      <w:hyperlink w:anchor="_Toc167923805" w:history="1">
         <w:r>
           <w:rPr>
             <w:rStyle w:val="ab"/>
@@ -3754,7 +3727,7 @@
             <w:noProof/>
             <w:webHidden/>
           </w:rPr>
-          <w:instrText xml:space="preserve"> PAGEREF _Toc161611799 \h </w:instrText>
+          <w:instrText xml:space="preserve"> PAGEREF _Toc167923805 \h </w:instrText>
         </w:r>
         <w:r>
           <w:rPr>
@@ -3774,7 +3747,7 @@
             <w:noProof/>
             <w:webHidden/>
           </w:rPr>
-          <w:t>34</w:t>
+          <w:t>32</w:t>
         </w:r>
         <w:r>
           <w:rPr>
@@ -3800,7 +3773,7 @@
           <w:lang w:eastAsia="ru-RU"/>
         </w:rPr>
       </w:pPr>
-      <w:hyperlink w:anchor="_Toc161611800" w:history="1">
+      <w:hyperlink w:anchor="_Toc167923806" w:history="1">
         <w:r>
           <w:rPr>
             <w:rStyle w:val="ab"/>
@@ -3844,7 +3817,7 @@
             <w:noProof/>
             <w:webHidden/>
           </w:rPr>
-          <w:instrText xml:space="preserve"> PAGEREF _Toc161611800 \h </w:instrText>
+          <w:instrText xml:space="preserve"> PAGEREF _Toc167923806 \h </w:instrText>
         </w:r>
         <w:r>
           <w:rPr>
@@ -3864,7 +3837,7 @@
             <w:noProof/>
             <w:webHidden/>
           </w:rPr>
-          <w:t>35</w:t>
+          <w:t>33</w:t>
         </w:r>
         <w:r>
           <w:rPr>
@@ -3890,7 +3863,7 @@
           <w:lang w:eastAsia="ru-RU"/>
         </w:rPr>
       </w:pPr>
-      <w:hyperlink w:anchor="_Toc161611801" w:history="1">
+      <w:hyperlink w:anchor="_Toc167923807" w:history="1">
         <w:r>
           <w:rPr>
             <w:rStyle w:val="ab"/>
@@ -3913,7 +3886,7 @@
             <w:rStyle w:val="ab"/>
             <w:noProof/>
           </w:rPr>
-          <w:t>Личный кабинет (Админ)</w:t>
+          <w:t>Личный кабинет (Администратор)</w:t>
         </w:r>
         <w:r>
           <w:rPr>
@@ -3934,7 +3907,7 @@
             <w:noProof/>
             <w:webHidden/>
           </w:rPr>
-          <w:instrText xml:space="preserve"> PAGEREF _Toc161611801 \h </w:instrText>
+          <w:instrText xml:space="preserve"> PAGEREF _Toc167923807 \h </w:instrText>
         </w:r>
         <w:r>
           <w:rPr>
@@ -3954,7 +3927,7 @@
             <w:noProof/>
             <w:webHidden/>
           </w:rPr>
-          <w:t>36</w:t>
+          <w:t>34</w:t>
         </w:r>
         <w:r>
           <w:rPr>
@@ -3980,7 +3953,7 @@
           <w:lang w:eastAsia="ru-RU"/>
         </w:rPr>
       </w:pPr>
-      <w:hyperlink w:anchor="_Toc161611802" w:history="1">
+      <w:hyperlink w:anchor="_Toc167923808" w:history="1">
         <w:r>
           <w:rPr>
             <w:rStyle w:val="ab"/>
@@ -4024,7 +3997,7 @@
             <w:noProof/>
             <w:webHidden/>
           </w:rPr>
-          <w:instrText xml:space="preserve"> PAGEREF _Toc161611802 \h </w:instrText>
+          <w:instrText xml:space="preserve"> PAGEREF _Toc167923808 \h </w:instrText>
         </w:r>
         <w:r>
           <w:rPr>
@@ -4044,7 +4017,7 @@
             <w:noProof/>
             <w:webHidden/>
           </w:rPr>
-          <w:t>37</w:t>
+          <w:t>35</w:t>
         </w:r>
         <w:r>
           <w:rPr>
@@ -4070,7 +4043,7 @@
           <w:lang w:eastAsia="ru-RU"/>
         </w:rPr>
       </w:pPr>
-      <w:hyperlink w:anchor="_Toc161611803" w:history="1">
+      <w:hyperlink w:anchor="_Toc167923809" w:history="1">
         <w:r>
           <w:rPr>
             <w:rStyle w:val="ab"/>
@@ -4114,7 +4087,7 @@
             <w:noProof/>
             <w:webHidden/>
           </w:rPr>
-          <w:instrText xml:space="preserve"> PAGEREF _Toc161611803 \h </w:instrText>
+          <w:instrText xml:space="preserve"> PAGEREF _Toc167923809 \h </w:instrText>
         </w:r>
         <w:r>
           <w:rPr>
@@ -4134,7 +4107,7 @@
             <w:noProof/>
             <w:webHidden/>
           </w:rPr>
-          <w:t>38</w:t>
+          <w:t>36</w:t>
         </w:r>
         <w:r>
           <w:rPr>
@@ -4159,7 +4132,7 @@
           <w:lang w:eastAsia="ru-RU"/>
         </w:rPr>
       </w:pPr>
-      <w:hyperlink w:anchor="_Toc161611804" w:history="1">
+      <w:hyperlink w:anchor="_Toc167923810" w:history="1">
         <w:r>
           <w:rPr>
             <w:rStyle w:val="ab"/>
@@ -4194,7 +4167,7 @@
             <w:noProof/>
             <w:webHidden/>
           </w:rPr>
-          <w:instrText xml:space="preserve"> PAGEREF _Toc161611804 \h </w:instrText>
+          <w:instrText xml:space="preserve"> PAGEREF _Toc167923810 \h </w:instrText>
         </w:r>
         <w:r>
           <w:rPr>
@@ -4214,7 +4187,7 @@
             <w:noProof/>
             <w:webHidden/>
           </w:rPr>
-          <w:t>40</w:t>
+          <w:t>38</w:t>
         </w:r>
         <w:r>
           <w:rPr>
@@ -4239,21 +4212,13 @@
           <w:lang w:eastAsia="ru-RU"/>
         </w:rPr>
       </w:pPr>
-      <w:hyperlink w:anchor="_Toc161611805" w:history="1">
+      <w:hyperlink w:anchor="_Toc167923811" w:history="1">
         <w:r>
           <w:rPr>
             <w:rStyle w:val="ab"/>
-            <w:rFonts w:eastAsia="Times New Roman"/>
-            <w:noProof/>
-          </w:rPr>
-          <w:t>9</w:t>
-        </w:r>
-        <w:r>
-          <w:rPr>
-            <w:rStyle w:val="ab"/>
-            <w:noProof/>
-          </w:rPr>
-          <w:t xml:space="preserve"> Источники разработки</w:t>
+            <w:noProof/>
+          </w:rPr>
+          <w:t>ПРИЛОЖЕНИЕ</w:t>
         </w:r>
         <w:r>
           <w:rPr>
@@ -4274,7 +4239,7 @@
             <w:noProof/>
             <w:webHidden/>
           </w:rPr>
-          <w:instrText xml:space="preserve"> PAGEREF _Toc161611805 \h </w:instrText>
+          <w:instrText xml:space="preserve"> PAGEREF _Toc167923811 \h </w:instrText>
         </w:r>
         <w:r>
           <w:rPr>
@@ -4294,7 +4259,7 @@
             <w:noProof/>
             <w:webHidden/>
           </w:rPr>
-          <w:t>41</w:t>
+          <w:t>39</w:t>
         </w:r>
         <w:r>
           <w:rPr>
@@ -4307,103 +4272,16 @@
     </w:p>
     <w:p>
       <w:pPr>
-        <w:pStyle w:val="10"/>
-        <w:tabs>
-          <w:tab w:val="right" w:leader="dot" w:pos="9344"/>
-        </w:tabs>
-        <w:rPr>
-          <w:rFonts w:asciiTheme="minorHAnsi" w:eastAsiaTheme="minorEastAsia" w:hAnsiTheme="minorHAnsi" w:cstheme="minorBidi"/>
-          <w:noProof/>
-          <w:sz w:val="22"/>
-          <w:szCs w:val="22"/>
-          <w:lang w:eastAsia="ru-RU"/>
-        </w:rPr>
-      </w:pPr>
-      <w:hyperlink w:anchor="_Toc161611806" w:history="1">
-        <w:r>
-          <w:rPr>
-            <w:rStyle w:val="ab"/>
-            <w:noProof/>
-          </w:rPr>
-          <w:t>ПРИЛОЖЕНИЕ</w:t>
-        </w:r>
-        <w:r>
-          <w:rPr>
-            <w:noProof/>
-            <w:webHidden/>
-          </w:rPr>
-          <w:tab/>
-        </w:r>
-        <w:r>
-          <w:rPr>
-            <w:noProof/>
-            <w:webHidden/>
-          </w:rPr>
-          <w:fldChar w:fldCharType="begin"/>
-        </w:r>
-        <w:r>
-          <w:rPr>
-            <w:noProof/>
-            <w:webHidden/>
-          </w:rPr>
-          <w:instrText xml:space="preserve"> PAGEREF _Toc161611806 \h </w:instrText>
-        </w:r>
-        <w:r>
-          <w:rPr>
-            <w:noProof/>
-            <w:webHidden/>
-          </w:rPr>
-        </w:r>
-        <w:r>
-          <w:rPr>
-            <w:noProof/>
-            <w:webHidden/>
-          </w:rPr>
-          <w:fldChar w:fldCharType="separate"/>
-        </w:r>
-        <w:r>
-          <w:rPr>
-            <w:noProof/>
-            <w:webHidden/>
-          </w:rPr>
-          <w:t>42</w:t>
-        </w:r>
-        <w:r>
-          <w:rPr>
-            <w:noProof/>
-            <w:webHidden/>
-          </w:rPr>
-          <w:fldChar w:fldCharType="end"/>
-        </w:r>
-      </w:hyperlink>
-    </w:p>
-    <w:p>
-      <w:pPr>
-        <w:spacing w:line="240" w:lineRule="auto"/>
-        <w:ind w:firstLine="0"/>
-        <w:jc w:val="left"/>
-        <w:rPr>
-          <w:rFonts w:eastAsiaTheme="minorEastAsia"/>
-          <w:b/>
-          <w:iCs/>
-        </w:rPr>
-      </w:pPr>
-      <w:r>
+        <w:pStyle w:val="24"/>
+      </w:pPr>
+      <w:r>
+        <w:lastRenderedPageBreak/>
         <w:fldChar w:fldCharType="end"/>
       </w:r>
-      <w:r>
-        <w:br w:type="page"/>
-      </w:r>
-    </w:p>
-    <w:p>
-      <w:pPr>
-        <w:pStyle w:val="24"/>
-      </w:pPr>
       <w:bookmarkStart w:id="1" w:name="_Toc160880325"/>
       <w:bookmarkStart w:id="2" w:name="_Toc161253242"/>
-      <w:bookmarkStart w:id="3" w:name="_Toc161611759"/>
-      <w:r>
-        <w:lastRenderedPageBreak/>
+      <w:bookmarkStart w:id="3" w:name="_Toc167923765"/>
+      <w:r>
         <w:t>Термины и сокращения</w:t>
       </w:r>
       <w:bookmarkEnd w:id="1"/>
@@ -4417,13 +4295,8 @@
       <w:pPr>
         <w:pStyle w:val="7"/>
       </w:pPr>
-      <w:proofErr w:type="spellStart"/>
-      <w:r>
-        <w:t>ProgressTracker</w:t>
-      </w:r>
-      <w:proofErr w:type="spellEnd"/>
-      <w:r>
-        <w:t>: Условное обозначение приложения.</w:t>
+      <w:r>
+        <w:t>ProgressTracker: Условное обозначение приложения.</w:t>
       </w:r>
     </w:p>
     <w:p>
@@ -4439,23 +4312,7 @@
         <w:pStyle w:val="7"/>
       </w:pPr>
       <w:r>
-        <w:t xml:space="preserve">СУБД </w:t>
-      </w:r>
-      <w:proofErr w:type="spellStart"/>
-      <w:r>
-        <w:t>PostgreSQL</w:t>
-      </w:r>
-      <w:proofErr w:type="spellEnd"/>
-      <w:r>
-        <w:t xml:space="preserve">: Система управления базами данных </w:t>
-      </w:r>
-      <w:proofErr w:type="spellStart"/>
-      <w:r>
-        <w:t>PostgreSQL</w:t>
-      </w:r>
-      <w:proofErr w:type="spellEnd"/>
-      <w:r>
-        <w:t>, используемая для хранения информации о пользователях, их целях, прогрессе и статистике.</w:t>
+        <w:t>СУБД PostgreSQL: Система управления базами данных PostgreSQL, используемая для хранения информации о пользователях, их целях, прогрессе и статистике.</w:t>
       </w:r>
     </w:p>
     <w:p>
@@ -4463,23 +4320,7 @@
         <w:pStyle w:val="7"/>
       </w:pPr>
       <w:r>
-        <w:t xml:space="preserve">Фреймворк </w:t>
-      </w:r>
-      <w:proofErr w:type="spellStart"/>
-      <w:r>
-        <w:t>Django</w:t>
-      </w:r>
-      <w:proofErr w:type="spellEnd"/>
-      <w:r>
-        <w:t xml:space="preserve">: Фреймворк, написанный на языке программирования </w:t>
-      </w:r>
-      <w:proofErr w:type="spellStart"/>
-      <w:r>
-        <w:t>Python</w:t>
-      </w:r>
-      <w:proofErr w:type="spellEnd"/>
-      <w:r>
-        <w:t>, используемый для разработки серверной части веб-приложений.</w:t>
+        <w:t>Фреймворк Django: Фреймворк, написанный на языке программирования Python, используемый для разработки серверной части веб-приложений.</w:t>
       </w:r>
     </w:p>
     <w:p>
@@ -4487,120 +4328,47 @@
         <w:pStyle w:val="7"/>
       </w:pPr>
       <w:r>
-        <w:t xml:space="preserve">Фреймворк </w:t>
-      </w:r>
-      <w:proofErr w:type="spellStart"/>
-      <w:r>
-        <w:t>Flutter</w:t>
-      </w:r>
-      <w:proofErr w:type="spellEnd"/>
-      <w:r>
-        <w:t xml:space="preserve">: Фреймворк для создания кроссплатформенных мобильных приложений, разработанный компанией </w:t>
-      </w:r>
-      <w:proofErr w:type="spellStart"/>
-      <w:r>
-        <w:t>Google</w:t>
-      </w:r>
-      <w:proofErr w:type="spellEnd"/>
-      <w:r>
-        <w:t xml:space="preserve">, использующий язык программирования </w:t>
-      </w:r>
-      <w:proofErr w:type="spellStart"/>
-      <w:r>
-        <w:t>Dart</w:t>
-      </w:r>
-      <w:proofErr w:type="spellEnd"/>
-      <w:r>
-        <w:t>.</w:t>
+        <w:t>Фреймворк Flutter: Фреймворк для создания кроссплатформенных мобильных приложений, разработанный компанией Google, использующий язык программирования Dart.</w:t>
       </w:r>
     </w:p>
     <w:p>
       <w:pPr>
         <w:pStyle w:val="7"/>
       </w:pPr>
-      <w:proofErr w:type="spellStart"/>
-      <w:r>
-        <w:t>Таск</w:t>
-      </w:r>
-      <w:proofErr w:type="spellEnd"/>
-      <w:r>
-        <w:t xml:space="preserve">-менеджер </w:t>
-      </w:r>
-      <w:proofErr w:type="spellStart"/>
-      <w:r>
-        <w:t>Trello</w:t>
-      </w:r>
-      <w:proofErr w:type="spellEnd"/>
-      <w:r>
-        <w:t>: Веб-приложение для управления задачами и проектами, использующее карточки и доски для организации работы.</w:t>
+      <w:r>
+        <w:t>Таск-менеджер Trello: Веб-приложение для управления задачами и проектами, использующее карточки и доски для организации работы.</w:t>
       </w:r>
     </w:p>
     <w:p>
       <w:pPr>
         <w:pStyle w:val="7"/>
       </w:pPr>
-      <w:proofErr w:type="spellStart"/>
-      <w:r>
-        <w:t>Git</w:t>
-      </w:r>
-      <w:proofErr w:type="spellEnd"/>
-      <w:r>
-        <w:t>: Система контроля версий, используемая для отслеживания изменений в коде приложения и совместной работы над проектом.</w:t>
+      <w:r>
+        <w:t>Git: Система контроля версий, используемая для отслеживания изменений в коде приложения и совместной работы над проектом.</w:t>
       </w:r>
     </w:p>
     <w:p>
       <w:pPr>
         <w:pStyle w:val="7"/>
       </w:pPr>
-      <w:proofErr w:type="spellStart"/>
-      <w:r>
-        <w:t>Miro</w:t>
-      </w:r>
-      <w:proofErr w:type="spellEnd"/>
-      <w:r>
-        <w:t>: Инструмент для создания диаграмм, схем и других визуальных элементов, используемый для проектирования и планирования работы.</w:t>
+      <w:r>
+        <w:t>Miro: Инструмент для создания диаграмм, схем и других визуальных элементов, используемый для проектирования и планирования работы.</w:t>
       </w:r>
     </w:p>
     <w:p>
       <w:pPr>
         <w:pStyle w:val="7"/>
       </w:pPr>
-      <w:proofErr w:type="spellStart"/>
-      <w:r>
-        <w:t>Figma</w:t>
-      </w:r>
-      <w:proofErr w:type="spellEnd"/>
-      <w:r>
-        <w:t xml:space="preserve">: Инструмент для дизайна интерфейсов и </w:t>
-      </w:r>
-      <w:proofErr w:type="spellStart"/>
-      <w:r>
-        <w:t>прототипирования</w:t>
-      </w:r>
-      <w:proofErr w:type="spellEnd"/>
-      <w:r>
-        <w:t xml:space="preserve"> приложений.</w:t>
+      <w:r>
+        <w:t>Figma: Инструмент для дизайна интерфейсов и прототипирования приложений.</w:t>
       </w:r>
     </w:p>
     <w:p>
       <w:pPr>
         <w:pStyle w:val="7"/>
       </w:pPr>
-      <w:proofErr w:type="spellStart"/>
-      <w:r>
-        <w:t>Репозиторий</w:t>
-      </w:r>
-      <w:proofErr w:type="spellEnd"/>
-      <w:r>
-        <w:t xml:space="preserve"> на </w:t>
-      </w:r>
-      <w:proofErr w:type="spellStart"/>
-      <w:r>
-        <w:t>GitHub</w:t>
-      </w:r>
-      <w:proofErr w:type="spellEnd"/>
-      <w:r>
-        <w:t>: Хранилище для кода проекта, используемое для совместной работы над проектом и отслеживания изменений.</w:t>
+      <w:r>
+        <w:t>Репозиторий на GitHub: Хранилище для кода проекта, используемое для совместной работы над проектом и отслеживания изменений.</w:t>
       </w:r>
     </w:p>
     <w:p>
@@ -4695,7 +4463,7 @@
       </w:pPr>
       <w:bookmarkStart w:id="4" w:name="_Toc161253243"/>
       <w:bookmarkStart w:id="5" w:name="_Toc161228410"/>
-      <w:bookmarkStart w:id="6" w:name="_Toc161611760"/>
+      <w:bookmarkStart w:id="6" w:name="_Toc167923766"/>
       <w:r>
         <w:lastRenderedPageBreak/>
         <w:t>Общие сведения</w:t>
@@ -4741,7 +4509,7 @@
         <w:pStyle w:val="3"/>
       </w:pPr>
       <w:bookmarkStart w:id="7" w:name="_Toc161253244"/>
-      <w:bookmarkStart w:id="8" w:name="_Toc161611761"/>
+      <w:bookmarkStart w:id="8" w:name="_Toc167923767"/>
       <w:r>
         <w:t>Полное наименование системы и её условное обозначение</w:t>
       </w:r>
@@ -4761,14 +4529,12 @@
       <w:r>
         <w:t xml:space="preserve">Полное наименование приложения: «Приложение для трекинга прогресса в изучении новых навыков </w:t>
       </w:r>
-      <w:proofErr w:type="spellStart"/>
       <w:r>
         <w:rPr>
           <w:lang w:val="en-US"/>
         </w:rPr>
         <w:t>ProgressTracker</w:t>
       </w:r>
-      <w:proofErr w:type="spellEnd"/>
       <w:r>
         <w:t xml:space="preserve">». </w:t>
       </w:r>
@@ -4783,14 +4549,12 @@
       <w:r>
         <w:t>Условное обозначение приложения: «</w:t>
       </w:r>
-      <w:proofErr w:type="spellStart"/>
       <w:r>
         <w:rPr>
           <w:lang w:val="en-US"/>
         </w:rPr>
         <w:t>ProgressTracker</w:t>
       </w:r>
-      <w:proofErr w:type="spellEnd"/>
       <w:r>
         <w:t>».</w:t>
       </w:r>
@@ -4806,7 +4570,7 @@
         <w:pStyle w:val="3"/>
       </w:pPr>
       <w:bookmarkStart w:id="9" w:name="_Toc161253245"/>
-      <w:bookmarkStart w:id="10" w:name="_Toc161611762"/>
+      <w:bookmarkStart w:id="10" w:name="_Toc167923768"/>
       <w:r>
         <w:t>Разработчики и заказчик</w:t>
       </w:r>
@@ -4844,13 +4608,8 @@
       <w:pPr>
         <w:pStyle w:val="7"/>
       </w:pPr>
-      <w:proofErr w:type="spellStart"/>
-      <w:r>
-        <w:t>Дуреева</w:t>
-      </w:r>
-      <w:proofErr w:type="spellEnd"/>
-      <w:r>
-        <w:t xml:space="preserve"> Елена Юрьевна</w:t>
+      <w:r>
+        <w:t>Дуреева Елена Юрьевна</w:t>
       </w:r>
       <w:r>
         <w:rPr>
@@ -4864,31 +4623,12 @@
         <w:pStyle w:val="7"/>
       </w:pPr>
       <w:r>
-        <w:t>Мироненко Петр Николаевич</w:t>
+        <w:t>Лагонская Алина Артуровна</w:t>
       </w:r>
       <w:r>
         <w:rPr>
           <w:lang w:val="en-US"/>
         </w:rPr>
-        <w:t>;</w:t>
-      </w:r>
-    </w:p>
-    <w:p>
-      <w:pPr>
-        <w:pStyle w:val="7"/>
-      </w:pPr>
-      <w:proofErr w:type="spellStart"/>
-      <w:r>
-        <w:t>Лагонская</w:t>
-      </w:r>
-      <w:proofErr w:type="spellEnd"/>
-      <w:r>
-        <w:t xml:space="preserve"> Алина Артуровна</w:t>
-      </w:r>
-      <w:r>
-        <w:rPr>
-          <w:lang w:val="en-US"/>
-        </w:rPr>
         <w:t>.</w:t>
       </w:r>
       <w:r>
@@ -4900,7 +4640,7 @@
         <w:pStyle w:val="3"/>
       </w:pPr>
       <w:bookmarkStart w:id="11" w:name="_Toc161253246"/>
-      <w:bookmarkStart w:id="12" w:name="_Toc161611763"/>
+      <w:bookmarkStart w:id="12" w:name="_Toc167923769"/>
       <w:r>
         <w:t>Перечень документов, на основании которых создается приложение</w:t>
       </w:r>
@@ -4937,28 +4677,23 @@
         <w:pStyle w:val="7"/>
       </w:pPr>
       <w:r>
-        <w:t xml:space="preserve"> Федеральный закон "О персональных данных" от 27.07.2006 N 152-ФЗ;</w:t>
-      </w:r>
-    </w:p>
-    <w:p>
-      <w:pPr>
-        <w:pStyle w:val="7"/>
-      </w:pPr>
+        <w:t xml:space="preserve"> Федеральный закон "О персональных</w:t>
+      </w:r>
+      <w:r>
+        <w:t xml:space="preserve"> данных" от 27.07.2006 N 152-ФЗ.</w:t>
+      </w:r>
+      <w:r>
+        <w:br/>
+      </w:r>
+    </w:p>
+    <w:p>
+      <w:pPr>
+        <w:pStyle w:val="3"/>
+      </w:pPr>
+      <w:bookmarkStart w:id="13" w:name="_Toc161253247"/>
+      <w:bookmarkStart w:id="14" w:name="_Toc167923770"/>
       <w:r>
         <w:lastRenderedPageBreak/>
-        <w:t xml:space="preserve"> ГОСТ 34.602-2020.</w:t>
-      </w:r>
-      <w:r>
-        <w:br/>
-      </w:r>
-    </w:p>
-    <w:p>
-      <w:pPr>
-        <w:pStyle w:val="3"/>
-      </w:pPr>
-      <w:bookmarkStart w:id="13" w:name="_Toc161253247"/>
-      <w:bookmarkStart w:id="14" w:name="_Toc161611764"/>
-      <w:r>
         <w:t>Плановые сроки начала и окончания работ по созданию приложения</w:t>
       </w:r>
       <w:bookmarkEnd w:id="13"/>
@@ -4994,7 +4729,7 @@
       </w:pPr>
       <w:bookmarkStart w:id="15" w:name="_Toc161253248"/>
       <w:bookmarkStart w:id="16" w:name="_Toc161228411"/>
-      <w:bookmarkStart w:id="17" w:name="_Toc161611765"/>
+      <w:bookmarkStart w:id="17" w:name="_Toc167923771"/>
       <w:r>
         <w:t>Цели и назначение создания автоматизированной системы</w:t>
       </w:r>
@@ -5023,7 +4758,7 @@
         <w:pStyle w:val="3"/>
       </w:pPr>
       <w:bookmarkStart w:id="18" w:name="_Toc161253249"/>
-      <w:bookmarkStart w:id="19" w:name="_Toc161611766"/>
+      <w:bookmarkStart w:id="19" w:name="_Toc167923772"/>
       <w:r>
         <w:t>Цели создания приложения</w:t>
       </w:r>
@@ -5068,7 +4803,7 @@
         </w:rPr>
       </w:pPr>
       <w:bookmarkStart w:id="20" w:name="_Toc161253250"/>
-      <w:bookmarkStart w:id="21" w:name="_Toc161611767"/>
+      <w:bookmarkStart w:id="21" w:name="_Toc167923773"/>
       <w:r>
         <w:t>Назначение приложения</w:t>
       </w:r>
@@ -5129,7 +4864,6 @@
         <w:pStyle w:val="7"/>
       </w:pPr>
       <w:r>
-        <w:lastRenderedPageBreak/>
         <w:t>Осуществлять редактирование данных своего аккаунта после авторизации или регистрации в системе.</w:t>
       </w:r>
       <w:r>
@@ -5142,7 +4876,7 @@
       </w:pPr>
       <w:bookmarkStart w:id="22" w:name="_Toc161253251"/>
       <w:bookmarkStart w:id="23" w:name="_Toc161228412"/>
-      <w:bookmarkStart w:id="24" w:name="_Toc161611768"/>
+      <w:bookmarkStart w:id="24" w:name="_Toc167923774"/>
       <w:r>
         <w:lastRenderedPageBreak/>
         <w:t>Требования к автоматизированной системе</w:t>
@@ -5172,7 +4906,7 @@
         <w:pStyle w:val="3"/>
       </w:pPr>
       <w:bookmarkStart w:id="25" w:name="_Toc161253252"/>
-      <w:bookmarkStart w:id="26" w:name="_Toc161611769"/>
+      <w:bookmarkStart w:id="26" w:name="_Toc167923775"/>
       <w:r>
         <w:t>Требования к приложению в целом</w:t>
       </w:r>
@@ -5241,7 +4975,7 @@
         <w:pStyle w:val="3"/>
       </w:pPr>
       <w:bookmarkStart w:id="27" w:name="_Toc161253253"/>
-      <w:bookmarkStart w:id="28" w:name="_Toc161611770"/>
+      <w:bookmarkStart w:id="28" w:name="_Toc167923776"/>
       <w:r>
         <w:t>Требования к функциям (задачам), выполняемым приложением</w:t>
       </w:r>
@@ -5476,7 +5210,7 @@
         </w:rPr>
       </w:pPr>
       <w:bookmarkStart w:id="29" w:name="_Toc161253254"/>
-      <w:bookmarkStart w:id="30" w:name="_Toc161611771"/>
+      <w:bookmarkStart w:id="30" w:name="_Toc167923777"/>
       <w:r>
         <w:t>Требования к видам обеспечения приложения</w:t>
       </w:r>
@@ -5499,15 +5233,7 @@
         <w:pStyle w:val="14"/>
       </w:pPr>
       <w:r>
-        <w:t xml:space="preserve">Приложение должно корректно работать на устройствах, работающих на операционной системе </w:t>
-      </w:r>
-      <w:proofErr w:type="spellStart"/>
-      <w:r>
-        <w:t>Android</w:t>
-      </w:r>
-      <w:proofErr w:type="spellEnd"/>
-      <w:r>
-        <w:t xml:space="preserve"> 7.0 и новее.</w:t>
+        <w:t>Приложение должно корректно работать на устройствах, работающих на операционной системе Android 7.0 и новее.</w:t>
       </w:r>
     </w:p>
     <w:p>
@@ -5523,17 +5249,107 @@
         <w:pStyle w:val="7"/>
       </w:pPr>
       <w:r>
+        <w:t>Язык программирования Python</w:t>
+      </w:r>
+      <w:r>
+        <w:rPr>
+          <w:lang w:val="en-US"/>
+        </w:rPr>
+        <w:t>;</w:t>
+      </w:r>
+    </w:p>
+    <w:p>
+      <w:pPr>
+        <w:pStyle w:val="7"/>
+      </w:pPr>
+      <w:r>
+        <w:t>Фреймворк Django</w:t>
+      </w:r>
+      <w:r>
+        <w:rPr>
+          <w:lang w:val="en-US"/>
+        </w:rPr>
+        <w:t>;</w:t>
+      </w:r>
+    </w:p>
+    <w:p>
+      <w:pPr>
+        <w:pStyle w:val="7"/>
+      </w:pPr>
+      <w:r>
+        <w:t xml:space="preserve">СУБД </w:t>
+      </w:r>
+      <w:r>
+        <w:rPr>
+          <w:lang w:val="en-US"/>
+        </w:rPr>
+        <w:t>Postgre</w:t>
+      </w:r>
+      <w:r>
+        <w:t>SQL</w:t>
+      </w:r>
+      <w:r>
+        <w:rPr>
+          <w:lang w:val="en-US"/>
+        </w:rPr>
+        <w:t>.</w:t>
+      </w:r>
+    </w:p>
+    <w:p>
+      <w:pPr>
+        <w:pStyle w:val="14"/>
+      </w:pPr>
+      <w:r>
+        <w:t xml:space="preserve">Для реализации клиентской части приложения будут использоваться следующие средства: </w:t>
+      </w:r>
+    </w:p>
+    <w:p>
+      <w:pPr>
+        <w:pStyle w:val="7"/>
+      </w:pPr>
+      <w:r>
         <w:t xml:space="preserve">Язык программирования </w:t>
       </w:r>
-      <w:proofErr w:type="spellStart"/>
-      <w:r>
-        <w:t>Python</w:t>
-      </w:r>
-      <w:proofErr w:type="spellEnd"/>
       <w:r>
         <w:rPr>
           <w:lang w:val="en-US"/>
         </w:rPr>
+        <w:t>Dart;</w:t>
+      </w:r>
+    </w:p>
+    <w:p>
+      <w:pPr>
+        <w:pStyle w:val="7"/>
+      </w:pPr>
+      <w:r>
+        <w:t>Фреймворк Flutter</w:t>
+      </w:r>
+      <w:r>
+        <w:rPr>
+          <w:lang w:val="en-US"/>
+        </w:rPr>
+        <w:t>.</w:t>
+      </w:r>
+    </w:p>
+    <w:p>
+      <w:pPr>
+        <w:pStyle w:val="14"/>
+      </w:pPr>
+      <w:r>
+        <w:t>Сервисы, используемые в процессе разработки:</w:t>
+      </w:r>
+    </w:p>
+    <w:p>
+      <w:pPr>
+        <w:pStyle w:val="7"/>
+      </w:pPr>
+      <w:r>
+        <w:t>Git</w:t>
+      </w:r>
+      <w:r>
+        <w:rPr>
+          <w:lang w:val="en-US"/>
+        </w:rPr>
         <w:t>;</w:t>
       </w:r>
     </w:p>
@@ -5542,13 +5358,8 @@
         <w:pStyle w:val="7"/>
       </w:pPr>
       <w:r>
-        <w:t xml:space="preserve">Фреймворк </w:t>
-      </w:r>
-      <w:proofErr w:type="spellStart"/>
-      <w:r>
-        <w:t>Django</w:t>
-      </w:r>
-      <w:proofErr w:type="spellEnd"/>
+        <w:t>Miro</w:t>
+      </w:r>
       <w:r>
         <w:rPr>
           <w:lang w:val="en-US"/>
@@ -5560,118 +5371,10 @@
       <w:pPr>
         <w:pStyle w:val="7"/>
       </w:pPr>
-      <w:r>
-        <w:t xml:space="preserve">СУБД </w:t>
-      </w:r>
-      <w:proofErr w:type="spellStart"/>
-      <w:r>
-        <w:rPr>
-          <w:lang w:val="en-US"/>
-        </w:rPr>
-        <w:t>Postgre</w:t>
-      </w:r>
-      <w:proofErr w:type="spellEnd"/>
-      <w:r>
-        <w:t>SQL</w:t>
-      </w:r>
-      <w:r>
-        <w:rPr>
-          <w:lang w:val="en-US"/>
-        </w:rPr>
-        <w:t>.</w:t>
-      </w:r>
-    </w:p>
-    <w:p>
-      <w:pPr>
-        <w:pStyle w:val="14"/>
-      </w:pPr>
-      <w:r>
-        <w:t xml:space="preserve">Для реализации клиентской части приложения будут использоваться следующие средства: </w:t>
-      </w:r>
-    </w:p>
-    <w:p>
-      <w:pPr>
-        <w:pStyle w:val="7"/>
-      </w:pPr>
-      <w:r>
-        <w:t xml:space="preserve">Язык программирования </w:t>
-      </w:r>
-      <w:r>
-        <w:rPr>
-          <w:lang w:val="en-US"/>
-        </w:rPr>
-        <w:t>Dart;</w:t>
-      </w:r>
-    </w:p>
-    <w:p>
-      <w:pPr>
-        <w:pStyle w:val="7"/>
-      </w:pPr>
-      <w:r>
-        <w:t xml:space="preserve">Фреймворк </w:t>
-      </w:r>
-      <w:proofErr w:type="spellStart"/>
-      <w:r>
-        <w:t>Flutter</w:t>
-      </w:r>
-      <w:proofErr w:type="spellEnd"/>
-      <w:r>
-        <w:rPr>
-          <w:lang w:val="en-US"/>
-        </w:rPr>
-        <w:t>.</w:t>
-      </w:r>
-    </w:p>
-    <w:p>
-      <w:pPr>
-        <w:pStyle w:val="14"/>
-      </w:pPr>
-      <w:r>
-        <w:t>Сервисы, используемые в процессе разработки:</w:t>
-      </w:r>
-    </w:p>
-    <w:p>
-      <w:pPr>
-        <w:pStyle w:val="7"/>
-      </w:pPr>
-      <w:proofErr w:type="spellStart"/>
-      <w:r>
-        <w:t>Git</w:t>
-      </w:r>
-      <w:proofErr w:type="spellEnd"/>
-      <w:r>
-        <w:rPr>
-          <w:lang w:val="en-US"/>
-        </w:rPr>
-        <w:t>;</w:t>
-      </w:r>
-    </w:p>
-    <w:p>
-      <w:pPr>
-        <w:pStyle w:val="7"/>
-      </w:pPr>
-      <w:proofErr w:type="spellStart"/>
-      <w:r>
-        <w:t>Miro</w:t>
-      </w:r>
-      <w:proofErr w:type="spellEnd"/>
-      <w:r>
-        <w:rPr>
-          <w:lang w:val="en-US"/>
-        </w:rPr>
-        <w:t>;</w:t>
-      </w:r>
-    </w:p>
-    <w:p>
-      <w:pPr>
-        <w:pStyle w:val="7"/>
-      </w:pPr>
-      <w:proofErr w:type="spellStart"/>
       <w:r>
         <w:lastRenderedPageBreak/>
         <w:t>Figma</w:t>
       </w:r>
-      <w:proofErr w:type="spellEnd"/>
       <w:r>
         <w:rPr>
           <w:lang w:val="en-US"/>
@@ -5687,7 +5390,7 @@
         <w:pStyle w:val="3"/>
       </w:pPr>
       <w:bookmarkStart w:id="31" w:name="_Toc161253255"/>
-      <w:bookmarkStart w:id="32" w:name="_Toc161611772"/>
+      <w:bookmarkStart w:id="32" w:name="_Toc167923778"/>
       <w:r>
         <w:t>Общие технические требования к приложению</w:t>
       </w:r>
@@ -5699,7 +5402,7 @@
         <w:pStyle w:val="4"/>
       </w:pPr>
       <w:bookmarkStart w:id="33" w:name="_Toc161253256"/>
-      <w:bookmarkStart w:id="34" w:name="_Toc161611773"/>
+      <w:bookmarkStart w:id="34" w:name="_Toc167923779"/>
       <w:r>
         <w:t>Требования к оформлению и вёрстке приложения</w:t>
       </w:r>
@@ -5790,15 +5493,7 @@
         <w:t>—</w:t>
       </w:r>
       <w:r>
-        <w:t xml:space="preserve"> цвета, используемые в логотипе, белый (#</w:t>
-      </w:r>
-      <w:proofErr w:type="spellStart"/>
-      <w:r>
-        <w:t>ffffff</w:t>
-      </w:r>
-      <w:proofErr w:type="spellEnd"/>
-      <w:r>
-        <w:t xml:space="preserve">) </w:t>
+        <w:t xml:space="preserve"> цвета, используемые в логотипе, белый (#ffffff) </w:t>
       </w:r>
       <w:r>
         <w:rPr>
@@ -5848,15 +5543,7 @@
         <w:pStyle w:val="7"/>
       </w:pPr>
       <w:r>
-        <w:t xml:space="preserve">Основной шрифт приложения должен быть </w:t>
-      </w:r>
-      <w:proofErr w:type="spellStart"/>
-      <w:r>
-        <w:t>Montserrat</w:t>
-      </w:r>
-      <w:proofErr w:type="spellEnd"/>
-      <w:r>
-        <w:t>;</w:t>
+        <w:t>Основной шрифт приложения должен быть Montserrat;</w:t>
       </w:r>
     </w:p>
     <w:p>
@@ -5887,7 +5574,7 @@
         <w:ind w:left="710"/>
       </w:pPr>
       <w:bookmarkStart w:id="35" w:name="_Toc161253257"/>
-      <w:bookmarkStart w:id="36" w:name="_Toc161611774"/>
+      <w:bookmarkStart w:id="36" w:name="_Toc167923780"/>
       <w:r>
         <w:t>4.4.2 Требование к защите информации</w:t>
       </w:r>
@@ -5914,15 +5601,7 @@
       </w:pPr>
       <w:bookmarkStart w:id="37" w:name="_Toc161253258"/>
       <w:r>
-        <w:t xml:space="preserve">Для предотвращения SQL-инъекции будет использован </w:t>
-      </w:r>
-      <w:proofErr w:type="spellStart"/>
-      <w:r>
-        <w:t>Django</w:t>
-      </w:r>
-      <w:proofErr w:type="spellEnd"/>
-      <w:r>
-        <w:t xml:space="preserve"> ORM, который с помощью механизма подготовленных запросов автоматически экранирует данные, предотвращая внедрение вредоносного SQL-кода. Параметры запросов обрабатываются такие образом, что они рассматриваются как данные, а не как потенциальный SQL-код.</w:t>
+        <w:t>Для предотвращения SQL-инъекции будет использован Django ORM, который с помощью механизма подготовленных запросов автоматически экранирует данные, предотвращая внедрение вредоносного SQL-кода. Параметры запросов обрабатываются такие образом, что они рассматриваются как данные, а не как потенциальный SQL-код.</w:t>
       </w:r>
       <w:bookmarkEnd w:id="37"/>
       <w:r>
@@ -5938,7 +5617,7 @@
       </w:pPr>
       <w:bookmarkStart w:id="38" w:name="_Toc161228413"/>
       <w:bookmarkStart w:id="39" w:name="_Toc161253259"/>
-      <w:bookmarkStart w:id="40" w:name="_Toc161611775"/>
+      <w:bookmarkStart w:id="40" w:name="_Toc167923781"/>
       <w:r>
         <w:lastRenderedPageBreak/>
         <w:t>Состав и содержание работ по созданию приложения</w:t>
@@ -6045,7 +5724,7 @@
       </w:pPr>
       <w:bookmarkStart w:id="46" w:name="_Toc161228419"/>
       <w:bookmarkStart w:id="47" w:name="_Toc161253260"/>
-      <w:bookmarkStart w:id="48" w:name="_Toc161611776"/>
+      <w:bookmarkStart w:id="48" w:name="_Toc167923782"/>
       <w:r>
         <w:lastRenderedPageBreak/>
         <w:t xml:space="preserve">Порядок контроля и приёмки </w:t>
@@ -6073,55 +5752,7 @@
         <w:pStyle w:val="7"/>
       </w:pPr>
       <w:r>
-        <w:t xml:space="preserve">1 аттестация (март 2024) – создан </w:t>
-      </w:r>
-      <w:proofErr w:type="spellStart"/>
-      <w:r>
-        <w:t>репозиторий</w:t>
-      </w:r>
-      <w:proofErr w:type="spellEnd"/>
-      <w:r>
-        <w:t xml:space="preserve"> на </w:t>
-      </w:r>
-      <w:proofErr w:type="spellStart"/>
-      <w:r>
-        <w:t>GitHub</w:t>
-      </w:r>
-      <w:proofErr w:type="spellEnd"/>
-      <w:r>
-        <w:t xml:space="preserve">, распределены задачи проекта в </w:t>
-      </w:r>
-      <w:proofErr w:type="spellStart"/>
-      <w:r>
-        <w:t>таск</w:t>
-      </w:r>
-      <w:proofErr w:type="spellEnd"/>
-      <w:r>
-        <w:t xml:space="preserve">-менеджере </w:t>
-      </w:r>
-      <w:proofErr w:type="spellStart"/>
-      <w:r>
-        <w:t>Trello</w:t>
-      </w:r>
-      <w:proofErr w:type="spellEnd"/>
-      <w:r>
-        <w:t xml:space="preserve">, создан проект </w:t>
-      </w:r>
-      <w:proofErr w:type="spellStart"/>
-      <w:r>
-        <w:t>Miro</w:t>
-      </w:r>
-      <w:proofErr w:type="spellEnd"/>
-      <w:r>
-        <w:t xml:space="preserve"> с UML диаграммами, создан проект в </w:t>
-      </w:r>
-      <w:proofErr w:type="spellStart"/>
-      <w:r>
-        <w:t>Figma</w:t>
-      </w:r>
-      <w:proofErr w:type="spellEnd"/>
-      <w:r>
-        <w:t xml:space="preserve"> с предварительным дизайном приложения и пользовательскими сценариями, предоставлено готовое техническое задание; </w:t>
+        <w:t xml:space="preserve">1 аттестация (март 2024) – создан репозиторий на GitHub, распределены задачи проекта в таск-менеджере Trello, создан проект Miro с UML диаграммами, создан проект в Figma с предварительным дизайном приложения и пользовательскими сценариями, предоставлено готовое техническое задание; </w:t>
       </w:r>
     </w:p>
     <w:p>
@@ -6154,7 +5785,7 @@
       </w:pPr>
       <w:bookmarkStart w:id="49" w:name="_Toc161253261"/>
       <w:bookmarkStart w:id="50" w:name="_Toc161228420"/>
-      <w:bookmarkStart w:id="51" w:name="_Toc161611777"/>
+      <w:bookmarkStart w:id="51" w:name="_Toc167923783"/>
       <w:r>
         <w:lastRenderedPageBreak/>
         <w:t>Описание приложения</w:t>
@@ -6216,7 +5847,7 @@
         <w:pStyle w:val="3"/>
       </w:pPr>
       <w:bookmarkStart w:id="52" w:name="_Toc161253262"/>
-      <w:bookmarkStart w:id="53" w:name="_Toc161611778"/>
+      <w:bookmarkStart w:id="53" w:name="_Toc167923784"/>
       <w:r>
         <w:t>Языковые версии</w:t>
       </w:r>
@@ -6263,7 +5894,7 @@
         <w:pStyle w:val="3"/>
       </w:pPr>
       <w:bookmarkStart w:id="54" w:name="_Toc161253263"/>
-      <w:bookmarkStart w:id="55" w:name="_Toc161611779"/>
+      <w:bookmarkStart w:id="55" w:name="_Toc167923785"/>
       <w:r>
         <w:t>Группы пользователей</w:t>
       </w:r>
@@ -6331,7 +5962,7 @@
         <w:pStyle w:val="3"/>
       </w:pPr>
       <w:bookmarkStart w:id="59" w:name="_Toc161253264"/>
-      <w:bookmarkStart w:id="60" w:name="_Toc161611780"/>
+      <w:bookmarkStart w:id="60" w:name="_Toc167923786"/>
       <w:r>
         <w:t>Описание экранов приложения</w:t>
       </w:r>
@@ -6380,7 +6011,7 @@
         <w:ind w:hanging="85"/>
       </w:pPr>
       <w:bookmarkStart w:id="61" w:name="_Toc161253265"/>
-      <w:bookmarkStart w:id="62" w:name="_Toc161611781"/>
+      <w:bookmarkStart w:id="62" w:name="_Toc167923787"/>
       <w:r>
         <w:t>Загрузочный экран</w:t>
       </w:r>
@@ -6397,14 +6028,12 @@
       <w:r>
         <w:t>Экран доступен всем группам пользователей при запуске приложения. В центре страницы расположен логотип приложения и название «</w:t>
       </w:r>
-      <w:proofErr w:type="spellStart"/>
       <w:r>
         <w:rPr>
           <w:lang w:val="en-US"/>
         </w:rPr>
         <w:t>ProgressTracker</w:t>
       </w:r>
-      <w:proofErr w:type="spellEnd"/>
       <w:r>
         <w:t>».</w:t>
       </w:r>
@@ -6474,7 +6103,7 @@
         <w:pStyle w:val="4"/>
       </w:pPr>
       <w:bookmarkStart w:id="63" w:name="_Toc161253266"/>
-      <w:bookmarkStart w:id="64" w:name="_Toc161611782"/>
+      <w:bookmarkStart w:id="64" w:name="_Toc167923788"/>
       <w:r>
         <w:lastRenderedPageBreak/>
         <w:t>Стартовый экран для неавторизованного пользователя</w:t>
@@ -6495,14 +6124,12 @@
       <w:r>
         <w:t>Экран доступен неавторизованному пользователю. В шапке страницы изображён логотип приложения и название «</w:t>
       </w:r>
-      <w:proofErr w:type="spellStart"/>
       <w:r>
         <w:rPr>
           <w:lang w:val="en-US"/>
         </w:rPr>
         <w:t>ProgressTracker</w:t>
       </w:r>
-      <w:proofErr w:type="spellEnd"/>
       <w:r>
         <w:t>». В центре страницы содержится сообщение «Только авторизированный пользователь может добавить цель» и кнопка «Войти». Внизу страницы расположены сообщение «Если нет аккаунта» и кнопка «Зарегистрироваться».</w:t>
       </w:r>
@@ -6589,7 +6216,7 @@
         <w:pStyle w:val="4"/>
       </w:pPr>
       <w:bookmarkStart w:id="65" w:name="_Toc161253267"/>
-      <w:bookmarkStart w:id="66" w:name="_Toc161611783"/>
+      <w:bookmarkStart w:id="66" w:name="_Toc167923789"/>
       <w:r>
         <w:t>Авторизация</w:t>
       </w:r>
@@ -6604,30 +6231,20 @@
         <w:pStyle w:val="14"/>
       </w:pPr>
       <w:r>
-        <w:t xml:space="preserve">Экран доступен неавторизованному пользователю. Экран доступен после нажатия кнопки «Войти» на стартовом экране для неавторизованного </w:t>
+        <w:t xml:space="preserve">Экран доступен неавторизованному пользователю. Экран доступен после нажатия кнопки «Войти» на стартовом экране для неавторизованного пользователя. В шапке страницы находится название приложения </w:t>
       </w:r>
       <w:r>
         <w:lastRenderedPageBreak/>
-        <w:t>пользователя. В шапке страницы находится название приложения «</w:t>
-      </w:r>
-      <w:proofErr w:type="spellStart"/>
+        <w:t>«</w:t>
+      </w:r>
       <w:r>
         <w:rPr>
           <w:lang w:val="en-US"/>
         </w:rPr>
         <w:t>ProgressTracker</w:t>
       </w:r>
-      <w:proofErr w:type="spellEnd"/>
-      <w:r>
-        <w:t>» и кнопка в виде стрелки, которая возвращает пользователей назад, на стартовый экран. В основной части страницы два поля для ввода e-</w:t>
-      </w:r>
-      <w:proofErr w:type="spellStart"/>
-      <w:r>
-        <w:t>mail</w:t>
-      </w:r>
-      <w:proofErr w:type="spellEnd"/>
-      <w:r>
-        <w:t xml:space="preserve"> и пароля, кнопка «Войти» и «Забыли пароль?».</w:t>
+      <w:r>
+        <w:t>» и кнопка в виде стрелки, которая возвращает пользователей назад, на стартовый экран. В основной части страницы два поля для ввода e-mail и пароля, кнопка «Войти» и «Забыли пароль?».</w:t>
       </w:r>
     </w:p>
     <w:p>
@@ -6700,7 +6317,7 @@
         <w:pStyle w:val="4"/>
       </w:pPr>
       <w:bookmarkStart w:id="67" w:name="_Toc161253268"/>
-      <w:bookmarkStart w:id="68" w:name="_Toc161611784"/>
+      <w:bookmarkStart w:id="68" w:name="_Toc167923790"/>
       <w:r>
         <w:t>Восстановить пароль</w:t>
       </w:r>
@@ -6715,26 +6332,22 @@
         <w:pStyle w:val="14"/>
       </w:pPr>
       <w:r>
-        <w:t>Экран восстановления пароля доступен после нажатию на кнопку «Забыли пароль?». В шапке страницы находится название приложения «</w:t>
-      </w:r>
-      <w:proofErr w:type="spellStart"/>
+        <w:t>Экран восстановлен</w:t>
+      </w:r>
+      <w:r>
+        <w:t>ия пароля доступен после нажатия</w:t>
+      </w:r>
+      <w:r>
+        <w:t xml:space="preserve"> на кнопку «Забыли пароль?». В шапке страницы находится название приложения «</w:t>
+      </w:r>
       <w:r>
         <w:rPr>
           <w:lang w:val="en-US"/>
         </w:rPr>
         <w:t>ProgressTracker</w:t>
       </w:r>
-      <w:proofErr w:type="spellEnd"/>
-      <w:r>
-        <w:t>» и кнопка в виде стрелки, которая возвращает пользователя на экран авторизации. В основной части страницы находится заголовок «Восстановление пароля» и поле для ввода e-</w:t>
-      </w:r>
-      <w:proofErr w:type="spellStart"/>
-      <w:r>
-        <w:t>mail</w:t>
-      </w:r>
-      <w:proofErr w:type="spellEnd"/>
-      <w:r>
-        <w:t>, на который будет отправлен верификационный код, и кнопка «Восстановить».</w:t>
+      <w:r>
+        <w:t>» и кнопка в виде стрелки, которая возвращает пользователя на экран авторизации. В основной части страницы находится заголовок «Восстановление пароля» и поле для ввода e-mail, на который будет отправлен верификационный код, и кнопка «Восстановить».</w:t>
       </w:r>
     </w:p>
     <w:p>
@@ -6805,24 +6418,14 @@
         <w:pStyle w:val="14"/>
       </w:pPr>
       <w:r>
-        <w:t>После ввода e-</w:t>
-      </w:r>
-      <w:proofErr w:type="spellStart"/>
-      <w:r>
-        <w:t>mail</w:t>
-      </w:r>
-      <w:proofErr w:type="spellEnd"/>
-      <w:r>
-        <w:t xml:space="preserve"> на экране восстановления пароля и нажатия кнопки «Восстановить» происходит переход на экран подтверждения кода. В шапке страницы находится название приложения «</w:t>
-      </w:r>
-      <w:proofErr w:type="spellStart"/>
+        <w:t>После ввода e-mail на экране восстановления пароля и нажатия кнопки «Восстановить» происходит переход на экран подтверждения кода. В шапке страницы находится название приложения «</w:t>
+      </w:r>
       <w:r>
         <w:rPr>
           <w:lang w:val="en-US"/>
         </w:rPr>
         <w:t>ProgressTracker</w:t>
       </w:r>
-      <w:proofErr w:type="spellEnd"/>
       <w:r>
         <w:t>» и кнопка в виде стрелки, которая переносит на экран восстановления пароля. В основной части страницы находится заголовок «Код подтверждения», поле для заполнения кода из электронного письма и кнопка «Далее».</w:t>
       </w:r>
@@ -7002,7 +6605,7 @@
         <w:pStyle w:val="4"/>
       </w:pPr>
       <w:bookmarkStart w:id="69" w:name="_Toc161253269"/>
-      <w:bookmarkStart w:id="70" w:name="_Toc161611785"/>
+      <w:bookmarkStart w:id="70" w:name="_Toc167923791"/>
       <w:r>
         <w:t>Регистрация</w:t>
       </w:r>
@@ -7017,23 +6620,7 @@
         <w:pStyle w:val="14"/>
       </w:pPr>
       <w:r>
-        <w:t>Экран доступен после нажатия кнопки «Зарегистрироваться» на стартовом экране для неавторизованного пользователя. В шапке страницы находится кнопка в виде стрелки для возвращения пользователя на стартовый экран и название приложения «</w:t>
-      </w:r>
-      <w:proofErr w:type="spellStart"/>
-      <w:r>
-        <w:t>ProgressTracker</w:t>
-      </w:r>
-      <w:proofErr w:type="spellEnd"/>
-      <w:r>
-        <w:t>». В основной части страницы находится форма для регистрации пользователя, она включает поля для заполнения имени, даты рождения, e-</w:t>
-      </w:r>
-      <w:proofErr w:type="spellStart"/>
-      <w:r>
-        <w:t>mail</w:t>
-      </w:r>
-      <w:proofErr w:type="spellEnd"/>
-      <w:r>
-        <w:t xml:space="preserve"> и пароля, и кнопку «Зарегистрироваться».</w:t>
+        <w:t>Экран доступен после нажатия кнопки «Зарегистрироваться» на стартовом экране для неавторизованного пользователя. В шапке страницы находится кнопка в виде стрелки для возвращения пользователя на стартовый экран и название приложения «ProgressTracker». В основной части страницы находится форма для регистрации пользователя, она включает поля для заполнения имени, даты рождения, e-mail и пароля, и кнопку «Зарегистрироваться».</w:t>
       </w:r>
     </w:p>
     <w:p>
@@ -7104,7 +6691,7 @@
         <w:pStyle w:val="4"/>
       </w:pPr>
       <w:bookmarkStart w:id="71" w:name="_Toc161253270"/>
-      <w:bookmarkStart w:id="72" w:name="_Toc161611786"/>
+      <w:bookmarkStart w:id="72" w:name="_Toc167923792"/>
       <w:r>
         <w:t>Личный кабинет</w:t>
       </w:r>
@@ -7119,15 +6706,7 @@
         <w:pStyle w:val="14"/>
       </w:pPr>
       <w:r>
-        <w:t>В шапке страницы находится кнопка «Цель», при нажатии на которую переходишь на главный экран индивидуальные цели, и название приложения «</w:t>
-      </w:r>
-      <w:proofErr w:type="spellStart"/>
-      <w:r>
-        <w:t>ProgressTracker</w:t>
-      </w:r>
-      <w:proofErr w:type="spellEnd"/>
-      <w:r>
-        <w:t>». В основной части страницы находится фото профиля, кнопка «Редактировать профиль», имя пользователя, дата рождения, кнопка «Текущие цели» и количество текущих целей, кнопка «Просроченные цели» и количество просроченных целей, кнопка «Завершённые цели» и количество завершённых целей и кнопка «Выход».</w:t>
+        <w:t>В шапке страницы находится кнопка «Цель», при нажатии на которую переходишь на главный экран индивидуальные цели, и название приложения «ProgressTracker». В основной части страницы находится фото профиля, кнопка «Редактировать профиль», имя пользователя, дата рождения, кнопка «Текущие цели» и количество текущих целей, кнопка «Просроченные цели» и количество просроченных целей, кнопка «Завершённые цели» и количество завершённых целей и кнопка «Выход».</w:t>
       </w:r>
     </w:p>
     <w:p>
@@ -7209,7 +6788,7 @@
         <w:pStyle w:val="4"/>
       </w:pPr>
       <w:bookmarkStart w:id="73" w:name="_Toc161253271"/>
-      <w:bookmarkStart w:id="74" w:name="_Toc161611787"/>
+      <w:bookmarkStart w:id="74" w:name="_Toc167923793"/>
       <w:r>
         <w:t>Редактировать профиль</w:t>
       </w:r>
@@ -7307,7 +6886,7 @@
         <w:pStyle w:val="4"/>
       </w:pPr>
       <w:bookmarkStart w:id="75" w:name="_Toc161253272"/>
-      <w:bookmarkStart w:id="76" w:name="_Toc161611788"/>
+      <w:bookmarkStart w:id="76" w:name="_Toc167923794"/>
       <w:r>
         <w:t>Текущие цели</w:t>
       </w:r>
@@ -7402,7 +6981,7 @@
         <w:pStyle w:val="4"/>
       </w:pPr>
       <w:bookmarkStart w:id="77" w:name="_Toc161253273"/>
-      <w:bookmarkStart w:id="78" w:name="_Toc161611789"/>
+      <w:bookmarkStart w:id="78" w:name="_Toc167923795"/>
       <w:r>
         <w:t>Просроченные цели</w:t>
       </w:r>
@@ -7500,7 +7079,7 @@
         <w:pStyle w:val="4"/>
       </w:pPr>
       <w:bookmarkStart w:id="79" w:name="_Toc161253274"/>
-      <w:bookmarkStart w:id="80" w:name="_Toc161611790"/>
+      <w:bookmarkStart w:id="80" w:name="_Toc167923796"/>
       <w:r>
         <w:t>Завершённые цели</w:t>
       </w:r>
@@ -7597,7 +7176,7 @@
         <w:pStyle w:val="4"/>
       </w:pPr>
       <w:bookmarkStart w:id="81" w:name="_Toc161253275"/>
-      <w:bookmarkStart w:id="82" w:name="_Toc161611791"/>
+      <w:bookmarkStart w:id="82" w:name="_Toc167923797"/>
       <w:r>
         <w:t>Главный экран (Индивидуальные цели)</w:t>
       </w:r>
@@ -7612,15 +7191,7 @@
         <w:pStyle w:val="14"/>
       </w:pPr>
       <w:r>
-        <w:t>Экран доступен после нажатия кнопки «Цель» на экране личного кабинета. В шапке страницы находится логотип, название приложения «</w:t>
-      </w:r>
-      <w:proofErr w:type="spellStart"/>
-      <w:r>
-        <w:t>ProgressTracker</w:t>
-      </w:r>
-      <w:proofErr w:type="spellEnd"/>
-      <w:r>
-        <w:t>» и кнопка для перехода в личный кабинет</w:t>
+        <w:t>Экран доступен после нажатия кнопки «Цель» на экране личного кабинета. В шапке страницы находится логотип, название приложения «ProgressTracker» и кнопка для перехода в личный кабинет</w:t>
       </w:r>
       <w:r>
         <w:t xml:space="preserve">. </w:t>
@@ -7697,7 +7268,7 @@
         <w:pStyle w:val="4"/>
       </w:pPr>
       <w:bookmarkStart w:id="83" w:name="_Toc161253276"/>
-      <w:bookmarkStart w:id="84" w:name="_Toc161611792"/>
+      <w:bookmarkStart w:id="84" w:name="_Toc167923798"/>
       <w:r>
         <w:t>Создать цель</w:t>
       </w:r>
@@ -7792,7 +7363,7 @@
         <w:pStyle w:val="4"/>
       </w:pPr>
       <w:bookmarkStart w:id="85" w:name="_Toc161253277"/>
-      <w:bookmarkStart w:id="86" w:name="_Toc161611793"/>
+      <w:bookmarkStart w:id="86" w:name="_Toc167923799"/>
       <w:r>
         <w:t>Просмотр цели</w:t>
       </w:r>
@@ -7891,7 +7462,7 @@
         <w:pStyle w:val="4"/>
       </w:pPr>
       <w:bookmarkStart w:id="87" w:name="_Toc161253278"/>
-      <w:bookmarkStart w:id="88" w:name="_Toc161611794"/>
+      <w:bookmarkStart w:id="88" w:name="_Toc167923800"/>
       <w:r>
         <w:t>Редактировать</w:t>
       </w:r>
@@ -7990,7 +7561,7 @@
         <w:pStyle w:val="4"/>
       </w:pPr>
       <w:bookmarkStart w:id="89" w:name="_Toc161253280"/>
-      <w:bookmarkStart w:id="90" w:name="_Toc161611795"/>
+      <w:bookmarkStart w:id="90" w:name="_Toc167923801"/>
       <w:r>
         <w:t>Просмотр этапа цели</w:t>
       </w:r>
@@ -8088,7 +7659,7 @@
       <w:pPr>
         <w:pStyle w:val="4"/>
       </w:pPr>
-      <w:bookmarkStart w:id="91" w:name="_Toc161611796"/>
+      <w:bookmarkStart w:id="91" w:name="_Toc167923802"/>
       <w:r>
         <w:t>Создать этап цели</w:t>
       </w:r>
@@ -8108,7 +7679,19 @@
         <w:t xml:space="preserve"> </w:t>
       </w:r>
       <w:r>
-        <w:t>В шапке страницы находится кнопка в виде стрелки для перехода на страницу просмотра этапа, кнопка в виде галочки для подтверждения создания этапа. В основной части страницы находятся поля для ввода названия, описания и даты завершения цели.</w:t>
+        <w:t>В шапке страницы находится кнопка в виде стрелки для перехода на страницу просмотра этапа, кнопка в виде галочки для подтверждения создания этапа. В основной части страницы нах</w:t>
+      </w:r>
+      <w:r>
+        <w:t xml:space="preserve">одятся поля для ввода названия и </w:t>
+      </w:r>
+      <w:r>
+        <w:t>описания</w:t>
+      </w:r>
+      <w:r>
+        <w:t xml:space="preserve"> этапа</w:t>
+      </w:r>
+      <w:r>
+        <w:t>.</w:t>
       </w:r>
     </w:p>
     <w:p>
@@ -8121,10 +7704,10 @@
         </w:rPr>
         <w:lastRenderedPageBreak/>
         <w:drawing>
-          <wp:inline distT="0" distB="0" distL="114300" distR="114300">
-            <wp:extent cx="1979930" cy="4411345"/>
-            <wp:effectExtent l="0" t="0" r="1270" b="8255"/>
-            <wp:docPr id="29" name="Изображение 29"/>
+          <wp:inline distT="0" distB="0" distL="0" distR="0" wp14:anchorId="097D7DEF" wp14:editId="0B0F356D">
+            <wp:extent cx="1676634" cy="3772426"/>
+            <wp:effectExtent l="0" t="0" r="0" b="0"/>
+            <wp:docPr id="5" name="Рисунок 5"/>
             <wp:cNvGraphicFramePr>
               <a:graphicFrameLocks xmlns:a="http://schemas.openxmlformats.org/drawingml/2006/main" noChangeAspect="1"/>
             </wp:cNvGraphicFramePr>
@@ -8132,10 +7715,8 @@
               <a:graphicData uri="http://schemas.openxmlformats.org/drawingml/2006/picture">
                 <pic:pic xmlns:pic="http://schemas.openxmlformats.org/drawingml/2006/picture">
                   <pic:nvPicPr>
-                    <pic:cNvPr id="29" name="Изображение 29"/>
-                    <pic:cNvPicPr>
-                      <a:picLocks noChangeAspect="1"/>
-                    </pic:cNvPicPr>
+                    <pic:cNvPr id="1" name=""/>
+                    <pic:cNvPicPr/>
                   </pic:nvPicPr>
                   <pic:blipFill>
                     <a:blip r:embed="rId26"/>
@@ -8146,15 +7727,11 @@
                   <pic:spPr>
                     <a:xfrm>
                       <a:off x="0" y="0"/>
-                      <a:ext cx="1979930" cy="4411345"/>
+                      <a:ext cx="1676634" cy="3772426"/>
                     </a:xfrm>
                     <a:prstGeom prst="rect">
                       <a:avLst/>
                     </a:prstGeom>
-                    <a:noFill/>
-                    <a:ln>
-                      <a:noFill/>
-                    </a:ln>
                   </pic:spPr>
                 </pic:pic>
               </a:graphicData>
@@ -8182,7 +7759,7 @@
         <w:pStyle w:val="4"/>
       </w:pPr>
       <w:bookmarkStart w:id="92" w:name="_Toc161253281"/>
-      <w:bookmarkStart w:id="93" w:name="_Toc161611797"/>
+      <w:bookmarkStart w:id="93" w:name="_Toc167923803"/>
       <w:r>
         <w:t>Редактировать этап цели</w:t>
       </w:r>
@@ -8197,7 +7774,13 @@
         <w:pStyle w:val="14"/>
       </w:pPr>
       <w:r>
-        <w:t>Экран доступен после нажатия кнопки в виде карандаша в определённом этапе на экране просмотра этапов цели. В шапке страницы находится кнопка в виде стрелки для перехода на страницу просмотра этапа, кнопка в виде галочки для подтверждения редактирования этапа.  В основной части страницы находятся форма для редактирования названия, описания и даты завершения этапа.</w:t>
+        <w:t>Экран доступен после нажатия кнопки в виде карандаша в определённом этапе на экране просмотра этапов цели. В шапке страницы находится кнопка в виде стрелки для перехода на страницу просмотра этапа, кнопка в виде галочки для подтверждения редактирования этапа.  В основной части страницы находятся форма для редактирования названия</w:t>
+      </w:r>
+      <w:r>
+        <w:t xml:space="preserve"> и описания этапа</w:t>
+      </w:r>
+      <w:r>
+        <w:t>.</w:t>
       </w:r>
     </w:p>
     <w:p>
@@ -8208,16 +7791,19 @@
           <w:bCs/>
         </w:rPr>
       </w:pPr>
-      <w:r>
-        <w:rPr>
+      <w:bookmarkStart w:id="94" w:name="_GoBack"/>
+      <w:r>
+        <w:rPr>
+          <w:b/>
+          <w:bCs/>
           <w:noProof/>
         </w:rPr>
         <w:lastRenderedPageBreak/>
         <w:drawing>
-          <wp:inline distT="0" distB="0" distL="114300" distR="114300">
-            <wp:extent cx="1979930" cy="4292600"/>
-            <wp:effectExtent l="0" t="0" r="1270" b="5080"/>
-            <wp:docPr id="19" name="Изображение 19"/>
+          <wp:inline distT="0" distB="0" distL="0" distR="0" wp14:anchorId="45309FDA" wp14:editId="7A449736">
+            <wp:extent cx="1667108" cy="3734321"/>
+            <wp:effectExtent l="0" t="0" r="9525" b="0"/>
+            <wp:docPr id="15" name="Рисунок 15"/>
             <wp:cNvGraphicFramePr>
               <a:graphicFrameLocks xmlns:a="http://schemas.openxmlformats.org/drawingml/2006/main" noChangeAspect="1"/>
             </wp:cNvGraphicFramePr>
@@ -8225,10 +7811,8 @@
               <a:graphicData uri="http://schemas.openxmlformats.org/drawingml/2006/picture">
                 <pic:pic xmlns:pic="http://schemas.openxmlformats.org/drawingml/2006/picture">
                   <pic:nvPicPr>
-                    <pic:cNvPr id="19" name="Изображение 19"/>
-                    <pic:cNvPicPr>
-                      <a:picLocks noChangeAspect="1"/>
-                    </pic:cNvPicPr>
+                    <pic:cNvPr id="1" name=""/>
+                    <pic:cNvPicPr/>
                   </pic:nvPicPr>
                   <pic:blipFill>
                     <a:blip r:embed="rId27"/>
@@ -8239,15 +7823,11 @@
                   <pic:spPr>
                     <a:xfrm>
                       <a:off x="0" y="0"/>
-                      <a:ext cx="1979930" cy="4292600"/>
+                      <a:ext cx="1667108" cy="3734321"/>
                     </a:xfrm>
                     <a:prstGeom prst="rect">
                       <a:avLst/>
                     </a:prstGeom>
-                    <a:noFill/>
-                    <a:ln>
-                      <a:noFill/>
-                    </a:ln>
                   </pic:spPr>
                 </pic:pic>
               </a:graphicData>
@@ -8255,6 +7835,7 @@
           </wp:inline>
         </w:drawing>
       </w:r>
+      <w:bookmarkEnd w:id="94"/>
     </w:p>
     <w:p>
       <w:pPr>
@@ -8281,13 +7862,13 @@
       <w:pPr>
         <w:pStyle w:val="4"/>
       </w:pPr>
-      <w:bookmarkStart w:id="94" w:name="_Toc161253282"/>
-      <w:bookmarkStart w:id="95" w:name="_Toc161611798"/>
+      <w:bookmarkStart w:id="95" w:name="_Toc161253282"/>
+      <w:bookmarkStart w:id="96" w:name="_Toc167923804"/>
       <w:r>
         <w:t>Главный экран (Общие цели)</w:t>
       </w:r>
-      <w:bookmarkEnd w:id="94"/>
       <w:bookmarkEnd w:id="95"/>
+      <w:bookmarkEnd w:id="96"/>
       <w:r>
         <w:br/>
       </w:r>
@@ -8303,15 +7884,7 @@
         <w:t xml:space="preserve"> </w:t>
       </w:r>
       <w:r>
-        <w:t>В шапке страницы находится логотип, название приложения «</w:t>
-      </w:r>
-      <w:proofErr w:type="spellStart"/>
-      <w:r>
-        <w:t>ProgressTracker</w:t>
-      </w:r>
-      <w:proofErr w:type="spellEnd"/>
-      <w:r>
-        <w:t>» и кнопка для перехода в личный кабинет. На странице вкладки «Общие» показываются список целей, которыми поделились другие пользователи, где указано название, сколько дней осталось до завершения, имя владельца цели и прогресс в процентах.</w:t>
+        <w:t>В шапке страницы находится логотип, название приложения «ProgressTracker» и кнопка для перехода в личный кабинет. На странице вкладки «Общие» показываются список целей, которыми поделились другие пользователи, где указано название, сколько дней осталось до завершения, имя владельца цели и прогресс в процентах.</w:t>
       </w:r>
     </w:p>
     <w:p>
@@ -8394,13 +7967,13 @@
       <w:pPr>
         <w:pStyle w:val="4"/>
       </w:pPr>
-      <w:bookmarkStart w:id="96" w:name="_Toc161253283"/>
-      <w:bookmarkStart w:id="97" w:name="_Toc161611799"/>
+      <w:bookmarkStart w:id="97" w:name="_Toc161253283"/>
+      <w:bookmarkStart w:id="98" w:name="_Toc167923805"/>
       <w:r>
         <w:t>Просмотр общей цели</w:t>
       </w:r>
-      <w:bookmarkEnd w:id="96"/>
       <w:bookmarkEnd w:id="97"/>
+      <w:bookmarkEnd w:id="98"/>
       <w:r>
         <w:br/>
       </w:r>
@@ -8483,18 +8056,16 @@
       <w:pPr>
         <w:pStyle w:val="4"/>
       </w:pPr>
-      <w:bookmarkStart w:id="98" w:name="_Toc161253284"/>
-      <w:bookmarkStart w:id="99" w:name="_Toc161611800"/>
+      <w:bookmarkStart w:id="99" w:name="_Toc161253284"/>
+      <w:bookmarkStart w:id="100" w:name="_Toc167923806"/>
       <w:r>
         <w:t>Просмотр этапов общей цели</w:t>
       </w:r>
-      <w:bookmarkEnd w:id="98"/>
       <w:bookmarkEnd w:id="99"/>
+      <w:bookmarkEnd w:id="100"/>
       <w:r>
         <w:br/>
       </w:r>
-      <w:bookmarkStart w:id="100" w:name="_GoBack"/>
-      <w:bookmarkEnd w:id="100"/>
     </w:p>
     <w:p>
       <w:pPr>
@@ -8584,9 +8155,15 @@
       <w:pPr>
         <w:pStyle w:val="4"/>
       </w:pPr>
-      <w:bookmarkStart w:id="101" w:name="_Toc161611801"/>
-      <w:r>
-        <w:t>Личный кабинет (Админ)</w:t>
+      <w:bookmarkStart w:id="101" w:name="_Toc167923807"/>
+      <w:r>
+        <w:t>Личный кабинет (Админ</w:t>
+      </w:r>
+      <w:r>
+        <w:t>истратор</w:t>
+      </w:r>
+      <w:r>
+        <w:t>)</w:t>
       </w:r>
       <w:bookmarkEnd w:id="101"/>
     </w:p>
@@ -8605,15 +8182,7 @@
         <w:pStyle w:val="14"/>
       </w:pPr>
       <w:r>
-        <w:t>В шапке страницы находится кнопка «Цель», при нажатии на которую переходишь на главный экран все пользователи, и название приложения «</w:t>
-      </w:r>
-      <w:proofErr w:type="spellStart"/>
-      <w:r>
-        <w:t>ProgressTracker</w:t>
-      </w:r>
-      <w:proofErr w:type="spellEnd"/>
-      <w:r>
-        <w:t>». В основной части страницы находится фото профиля, имя и кнопка «Выход».</w:t>
+        <w:t>В шапке страницы находится кнопка «Цель», при нажатии на которую переходишь на главный экран все пользователи, и название приложения «ProgressTracker». В основной части страницы находится фото профиля, имя и кнопка «Выход».</w:t>
       </w:r>
     </w:p>
     <w:p>
@@ -8686,7 +8255,7 @@
       <w:pPr>
         <w:pStyle w:val="4"/>
       </w:pPr>
-      <w:bookmarkStart w:id="102" w:name="_Toc161611802"/>
+      <w:bookmarkStart w:id="102" w:name="_Toc167923808"/>
       <w:r>
         <w:t>Главный экран (Пользователи)</w:t>
       </w:r>
@@ -8707,15 +8276,7 @@
         <w:pStyle w:val="14"/>
       </w:pPr>
       <w:r>
-        <w:t xml:space="preserve"> Экран доступен после нажатия кнопки «Цель» на экране личного кабинета. В шапке страницы находится логотип, название приложения «</w:t>
-      </w:r>
-      <w:proofErr w:type="spellStart"/>
-      <w:r>
-        <w:t>ProgressTracker</w:t>
-      </w:r>
-      <w:proofErr w:type="spellEnd"/>
-      <w:r>
-        <w:t xml:space="preserve">» и кнопка для перехода в личный кабинет. На странице вкладки «Пользователи» показываются список </w:t>
+        <w:t xml:space="preserve"> Экран доступен после нажатия кнопки «Цель» на экране личного кабинета. В шапке страницы находится логотип, название приложения «ProgressTracker» и кнопка для перехода в личный кабинет. На странице вкладки «Пользователи» показываются список </w:t>
       </w:r>
       <w:r>
         <w:rPr>
@@ -8804,7 +8365,7 @@
       <w:pPr>
         <w:pStyle w:val="4"/>
       </w:pPr>
-      <w:bookmarkStart w:id="103" w:name="_Toc161611803"/>
+      <w:bookmarkStart w:id="103" w:name="_Toc167923809"/>
       <w:r>
         <w:t>Главный экран (Общие)</w:t>
       </w:r>
@@ -8818,15 +8379,7 @@
         <w:pStyle w:val="14"/>
       </w:pPr>
       <w:r>
-        <w:t>В шапке страницы находится логотип, название приложения «</w:t>
-      </w:r>
-      <w:proofErr w:type="spellStart"/>
-      <w:r>
-        <w:t>ProgressTracker</w:t>
-      </w:r>
-      <w:proofErr w:type="spellEnd"/>
-      <w:r>
-        <w:t>» и кнопка для перехода в личный кабинет. На странице вкладки «Общие» показываются список «общих» целей и кнопка удалить в виде мусорного ведра.</w:t>
+        <w:t>В шапке страницы находится логотип, название приложения «ProgressTracker» и кнопка для перехода в личный кабинет. На странице вкладки «Общие» показываются список «общих» целей и кнопка удалить в виде мусорного ведра.</w:t>
       </w:r>
     </w:p>
     <w:p>
@@ -8945,7 +8498,7 @@
       </w:pPr>
       <w:bookmarkStart w:id="104" w:name="_Toc161228426"/>
       <w:bookmarkStart w:id="105" w:name="_Toc161253285"/>
-      <w:bookmarkStart w:id="106" w:name="_Toc161611804"/>
+      <w:bookmarkStart w:id="106" w:name="_Toc167923810"/>
       <w:r>
         <w:lastRenderedPageBreak/>
         <w:t>Требования к документированию</w:t>
@@ -8970,15 +8523,7 @@
         <w:pStyle w:val="14"/>
       </w:pPr>
       <w:r>
-        <w:t xml:space="preserve">Документирование основных сценариев работы приложения осуществляется в сервисе </w:t>
-      </w:r>
-      <w:proofErr w:type="spellStart"/>
-      <w:r>
-        <w:t>Miro</w:t>
-      </w:r>
-      <w:proofErr w:type="spellEnd"/>
-      <w:r>
-        <w:t>.</w:t>
+        <w:t>Документирование основных сценариев работы приложения осуществляется в сервисе Miro.</w:t>
       </w:r>
       <w:r>
         <w:br w:type="page"/>
@@ -8986,51 +8531,12 @@
     </w:p>
     <w:p>
       <w:pPr>
-        <w:pStyle w:val="24"/>
-      </w:pPr>
-      <w:bookmarkStart w:id="107" w:name="_Toc161253286"/>
-      <w:bookmarkStart w:id="108" w:name="_Toc161228427"/>
-      <w:bookmarkStart w:id="109" w:name="_Toc161611805"/>
-      <w:r>
-        <w:lastRenderedPageBreak/>
-        <w:t>Источники разработки</w:t>
-      </w:r>
-      <w:bookmarkEnd w:id="107"/>
-      <w:bookmarkEnd w:id="108"/>
-      <w:bookmarkEnd w:id="109"/>
-      <w:r>
-        <w:br/>
-      </w:r>
-    </w:p>
-    <w:p>
-      <w:pPr>
-        <w:pStyle w:val="7"/>
-      </w:pPr>
-      <w:bookmarkStart w:id="110" w:name="_Toc161228428"/>
-      <w:r>
-        <w:t>ГОСТ 34.602 – 2020. Информационные технологии. Комплекс стандартов на автоматизированные системы. Техническое задание на создание автоматизированной системы</w:t>
-      </w:r>
-      <w:bookmarkEnd w:id="110"/>
-      <w:r>
-        <w:t>.</w:t>
-      </w:r>
-      <w:r>
-        <w:t xml:space="preserve"> </w:t>
-      </w:r>
-    </w:p>
-    <w:p>
-      <w:r>
-        <w:br w:type="page"/>
-      </w:r>
-    </w:p>
-    <w:p>
-      <w:pPr>
         <w:pStyle w:val="aff1"/>
         <w:rPr>
           <w:lang w:val="ru-RU"/>
         </w:rPr>
       </w:pPr>
-      <w:bookmarkStart w:id="111" w:name="_Toc161611806"/>
+      <w:bookmarkStart w:id="107" w:name="_Toc167923811"/>
       <w:r>
         <w:rPr>
           <w:lang w:val="ru-RU"/>
@@ -9038,7 +8544,7 @@
         <w:lastRenderedPageBreak/>
         <w:t>ПРИЛОЖЕНИЕ</w:t>
       </w:r>
-      <w:bookmarkEnd w:id="111"/>
+      <w:bookmarkEnd w:id="107"/>
     </w:p>
     <w:p>
       <w:pPr>
@@ -9108,13 +8614,8 @@
         </w:rPr>
         <w:t>U</w:t>
       </w:r>
-      <w:proofErr w:type="spellStart"/>
-      <w:r>
-        <w:t>se</w:t>
-      </w:r>
-      <w:proofErr w:type="spellEnd"/>
-      <w:r>
-        <w:t xml:space="preserve"> </w:t>
+      <w:r>
+        <w:t xml:space="preserve">se </w:t>
       </w:r>
       <w:r>
         <w:rPr>
@@ -9122,19 +8623,12 @@
         </w:rPr>
         <w:t>C</w:t>
       </w:r>
-      <w:proofErr w:type="spellStart"/>
-      <w:r>
-        <w:t>ase</w:t>
-      </w:r>
-      <w:proofErr w:type="spellEnd"/>
-      <w:r>
-        <w:t xml:space="preserve"> </w:t>
-      </w:r>
-      <w:proofErr w:type="spellStart"/>
+      <w:r>
+        <w:t xml:space="preserve">ase </w:t>
+      </w:r>
       <w:r>
         <w:t>Diagram</w:t>
       </w:r>
-      <w:proofErr w:type="spellEnd"/>
       <w:r>
         <w:t xml:space="preserve"> (Авторизированный пользователь)</w:t>
       </w:r>
@@ -9201,13 +8695,8 @@
         </w:rPr>
         <w:t>U</w:t>
       </w:r>
-      <w:proofErr w:type="spellStart"/>
-      <w:r>
-        <w:t>se</w:t>
-      </w:r>
-      <w:proofErr w:type="spellEnd"/>
-      <w:r>
-        <w:t xml:space="preserve"> </w:t>
+      <w:r>
+        <w:t xml:space="preserve">se </w:t>
       </w:r>
       <w:r>
         <w:rPr>
@@ -9215,13 +8704,8 @@
         </w:rPr>
         <w:t>C</w:t>
       </w:r>
-      <w:proofErr w:type="spellStart"/>
-      <w:r>
-        <w:t>ase</w:t>
-      </w:r>
-      <w:proofErr w:type="spellEnd"/>
-      <w:r>
-        <w:t xml:space="preserve"> </w:t>
+      <w:r>
+        <w:t xml:space="preserve">ase </w:t>
       </w:r>
       <w:r>
         <w:rPr>
@@ -9229,13 +8713,8 @@
         </w:rPr>
         <w:t>D</w:t>
       </w:r>
-      <w:proofErr w:type="spellStart"/>
-      <w:r>
-        <w:t>iagram</w:t>
-      </w:r>
-      <w:proofErr w:type="spellEnd"/>
-      <w:r>
-        <w:t xml:space="preserve"> (</w:t>
+      <w:r>
+        <w:t>iagram (</w:t>
       </w:r>
       <w:r>
         <w:t>Неавторизированный</w:t>
@@ -9340,6 +8819,9 @@
       </w:r>
       <w:r>
         <w:t>Админ</w:t>
+      </w:r>
+      <w:r>
+        <w:t>истратор</w:t>
       </w:r>
       <w:r>
         <w:rPr>
@@ -9404,21 +8886,8 @@
       <w:pPr>
         <w:pStyle w:val="5"/>
       </w:pPr>
-      <w:proofErr w:type="spellStart"/>
-      <w:r>
-        <w:t>Sequence</w:t>
-      </w:r>
-      <w:proofErr w:type="spellEnd"/>
-      <w:r>
-        <w:t xml:space="preserve"> </w:t>
-      </w:r>
-      <w:proofErr w:type="spellStart"/>
-      <w:r>
-        <w:t>diagram</w:t>
-      </w:r>
-      <w:proofErr w:type="spellEnd"/>
-      <w:r>
-        <w:t xml:space="preserve"> (</w:t>
+      <w:r>
+        <w:t>Sequence diagram (</w:t>
       </w:r>
       <w:r>
         <w:t>Авторизированный</w:t>
@@ -9483,19 +8952,12 @@
       <w:pPr>
         <w:pStyle w:val="5"/>
       </w:pPr>
-      <w:proofErr w:type="spellStart"/>
-      <w:r>
-        <w:t>Sequence</w:t>
-      </w:r>
-      <w:proofErr w:type="spellEnd"/>
-      <w:r>
-        <w:t xml:space="preserve"> </w:t>
-      </w:r>
-      <w:proofErr w:type="spellStart"/>
+      <w:r>
+        <w:t xml:space="preserve">Sequence </w:t>
+      </w:r>
       <w:r>
         <w:t>diagram</w:t>
       </w:r>
-      <w:proofErr w:type="spellEnd"/>
       <w:r>
         <w:t xml:space="preserve"> (Авторизированный пользователь)</w:t>
       </w:r>
@@ -9556,21 +9018,8 @@
       <w:pPr>
         <w:pStyle w:val="5"/>
       </w:pPr>
-      <w:proofErr w:type="spellStart"/>
-      <w:r>
-        <w:t>Sequence</w:t>
-      </w:r>
-      <w:proofErr w:type="spellEnd"/>
-      <w:r>
-        <w:t xml:space="preserve"> </w:t>
-      </w:r>
-      <w:proofErr w:type="spellStart"/>
-      <w:r>
-        <w:t>diagram</w:t>
-      </w:r>
-      <w:proofErr w:type="spellEnd"/>
-      <w:r>
-        <w:t xml:space="preserve"> (</w:t>
+      <w:r>
+        <w:t>Sequence diagram (</w:t>
       </w:r>
       <w:r>
         <w:t>Авторизированный</w:t>
@@ -9638,21 +9087,8 @@
       <w:pPr>
         <w:pStyle w:val="5"/>
       </w:pPr>
-      <w:proofErr w:type="spellStart"/>
-      <w:r>
-        <w:t>Sequence</w:t>
-      </w:r>
-      <w:proofErr w:type="spellEnd"/>
-      <w:r>
-        <w:t xml:space="preserve"> </w:t>
-      </w:r>
-      <w:proofErr w:type="spellStart"/>
-      <w:r>
-        <w:t>diagram</w:t>
-      </w:r>
-      <w:proofErr w:type="spellEnd"/>
-      <w:r>
-        <w:t xml:space="preserve"> (</w:t>
+      <w:r>
+        <w:t>Sequence diagram (</w:t>
       </w:r>
       <w:r>
         <w:t>Неавторизированный</w:t>
@@ -9717,21 +9153,17 @@
       <w:pPr>
         <w:pStyle w:val="5"/>
       </w:pPr>
-      <w:proofErr w:type="spellStart"/>
       <w:r>
         <w:t>Sequence</w:t>
       </w:r>
-      <w:proofErr w:type="spellEnd"/>
-      <w:r>
-        <w:t xml:space="preserve"> </w:t>
-      </w:r>
-      <w:proofErr w:type="spellStart"/>
-      <w:r>
-        <w:t>diagram</w:t>
-      </w:r>
-      <w:proofErr w:type="spellEnd"/>
-      <w:r>
-        <w:t xml:space="preserve"> (Админ)</w:t>
+      <w:r>
+        <w:t xml:space="preserve"> diagram (Админ</w:t>
+      </w:r>
+      <w:r>
+        <w:t>истратор</w:t>
+      </w:r>
+      <w:r>
+        <w:t>)</w:t>
       </w:r>
     </w:p>
     <w:p>
@@ -9796,19 +9228,9 @@
         </w:rPr>
         <w:t>St</w:t>
       </w:r>
-      <w:proofErr w:type="spellStart"/>
-      <w:r>
-        <w:t>atechart</w:t>
-      </w:r>
-      <w:proofErr w:type="spellEnd"/>
-      <w:r>
-        <w:t xml:space="preserve"> </w:t>
-      </w:r>
-      <w:proofErr w:type="spellStart"/>
-      <w:r>
-        <w:t>diagram</w:t>
-      </w:r>
-      <w:proofErr w:type="spellEnd"/>
+      <w:r>
+        <w:t>atechart diagram</w:t>
+      </w:r>
     </w:p>
     <w:p>
       <w:pPr>
@@ -9872,11 +9294,9 @@
         </w:rPr>
         <w:t xml:space="preserve">Activity </w:t>
       </w:r>
-      <w:proofErr w:type="spellStart"/>
       <w:r>
         <w:t>diagram</w:t>
       </w:r>
-      <w:proofErr w:type="spellEnd"/>
     </w:p>
     <w:p>
       <w:pPr>
@@ -9942,11 +9362,9 @@
         </w:rPr>
         <w:t>ER-</w:t>
       </w:r>
-      <w:proofErr w:type="spellStart"/>
       <w:r>
         <w:t>diagram</w:t>
       </w:r>
-      <w:proofErr w:type="spellEnd"/>
     </w:p>
     <w:p>
       <w:pPr>
@@ -10004,22 +9422,18 @@
       <w:pPr>
         <w:pStyle w:val="5"/>
       </w:pPr>
-      <w:proofErr w:type="spellStart"/>
       <w:r>
         <w:t>Class</w:t>
       </w:r>
-      <w:proofErr w:type="spellEnd"/>
       <w:r>
         <w:rPr>
           <w:lang w:val="en-US"/>
         </w:rPr>
         <w:t xml:space="preserve"> </w:t>
       </w:r>
-      <w:proofErr w:type="spellStart"/>
       <w:r>
         <w:t>diagram</w:t>
       </w:r>
-      <w:proofErr w:type="spellEnd"/>
     </w:p>
     <w:p>
       <w:pPr>
@@ -10105,7 +9519,7 @@
         <w:noProof/>
         <w:color w:val="000000"/>
       </w:rPr>
-      <w:t>52</w:t>
+      <w:t>30</w:t>
     </w:r>
     <w:r>
       <w:rPr>
@@ -10724,11 +10138,12 @@
   <w:abstractNum w:abstractNumId="5">
     <w:nsid w:val="617226CF"/>
     <w:multiLevelType w:val="multilevel"/>
-    <w:tmpl w:val="617226CF"/>
+    <w:tmpl w:val="73086D1A"/>
     <w:lvl w:ilvl="0">
       <w:start w:val="1"/>
       <w:numFmt w:val="decimal"/>
       <w:pStyle w:val="5"/>
+      <w:suff w:val="nothing"/>
       <w:lvlText w:val="Рисунок %1 - "/>
       <w:lvlJc w:val="left"/>
       <w:pPr>
@@ -10747,6 +10162,9 @@
       <w:pPr>
         <w:ind w:left="2149" w:hanging="360"/>
       </w:pPr>
+      <w:rPr>
+        <w:rFonts w:hint="default"/>
+      </w:rPr>
     </w:lvl>
     <w:lvl w:ilvl="2">
       <w:start w:val="1"/>
@@ -10756,6 +10174,9 @@
       <w:pPr>
         <w:ind w:left="2869" w:hanging="180"/>
       </w:pPr>
+      <w:rPr>
+        <w:rFonts w:hint="default"/>
+      </w:rPr>
     </w:lvl>
     <w:lvl w:ilvl="3">
       <w:start w:val="1"/>
@@ -10765,6 +10186,9 @@
       <w:pPr>
         <w:ind w:left="3589" w:hanging="360"/>
       </w:pPr>
+      <w:rPr>
+        <w:rFonts w:hint="default"/>
+      </w:rPr>
     </w:lvl>
     <w:lvl w:ilvl="4">
       <w:start w:val="1"/>
@@ -10774,6 +10198,9 @@
       <w:pPr>
         <w:ind w:left="4309" w:hanging="360"/>
       </w:pPr>
+      <w:rPr>
+        <w:rFonts w:hint="default"/>
+      </w:rPr>
     </w:lvl>
     <w:lvl w:ilvl="5">
       <w:start w:val="1"/>
@@ -10783,6 +10210,9 @@
       <w:pPr>
         <w:ind w:left="5029" w:hanging="180"/>
       </w:pPr>
+      <w:rPr>
+        <w:rFonts w:hint="default"/>
+      </w:rPr>
     </w:lvl>
     <w:lvl w:ilvl="6">
       <w:start w:val="1"/>
@@ -10792,6 +10222,9 @@
       <w:pPr>
         <w:ind w:left="5749" w:hanging="360"/>
       </w:pPr>
+      <w:rPr>
+        <w:rFonts w:hint="default"/>
+      </w:rPr>
     </w:lvl>
     <w:lvl w:ilvl="7">
       <w:start w:val="1"/>
@@ -10801,6 +10234,9 @@
       <w:pPr>
         <w:ind w:left="6469" w:hanging="360"/>
       </w:pPr>
+      <w:rPr>
+        <w:rFonts w:hint="default"/>
+      </w:rPr>
     </w:lvl>
     <w:lvl w:ilvl="8">
       <w:start w:val="1"/>
@@ -10810,6 +10246,9 @@
       <w:pPr>
         <w:ind w:left="7189" w:hanging="180"/>
       </w:pPr>
+      <w:rPr>
+        <w:rFonts w:hint="default"/>
+      </w:rPr>
     </w:lvl>
   </w:abstractNum>
   <w:abstractNum w:abstractNumId="6">
@@ -12733,7 +12172,7 @@
 </file>
 
 <file path=customXml/itemProps2.xml><?xml version="1.0" encoding="utf-8"?>
-<ds:datastoreItem xmlns:ds="http://schemas.openxmlformats.org/officeDocument/2006/customXml" ds:itemID="{03024C06-266F-46B6-9DEB-EB85130A5753}">
+<ds:datastoreItem xmlns:ds="http://schemas.openxmlformats.org/officeDocument/2006/customXml" ds:itemID="{ADFFF80E-5718-49D4-BF31-742DEAB7B462}">
   <ds:schemaRefs>
     <ds:schemaRef ds:uri="http://schemas.openxmlformats.org/officeDocument/2006/bibliography"/>
   </ds:schemaRefs>

</xml_diff>